<commit_message>
fix resume and make pic smaller
</commit_message>
<xml_diff>
--- a/resume.docx
+++ b/resume.docx
@@ -111,7 +111,18 @@
           <w:szCs w:val="20"/>
           <w:u w:val="none"/>
         </w:rPr>
-        <w:t>| david-nemirovsky.github.io</w:t>
+        <w:t xml:space="preserve">| </w:t>
+      </w:r>
+      <w:r>
+        <w:rPr>
+          <w:rStyle w:val="Hyperlink"/>
+          <w:rFonts w:ascii="Garamond" w:hAnsi="Garamond" w:cs="Times New Roman"/>
+          <w:color w:val="auto"/>
+          <w:sz w:val="20"/>
+          <w:szCs w:val="20"/>
+          <w:u w:val="none"/>
+        </w:rPr>
+        <w:t>davidnemirovsky.com</w:t>
       </w:r>
     </w:p>
     <w:p>

</xml_diff>

<commit_message>
Resume fixes (post Adi)
</commit_message>
<xml_diff>
--- a/resume.docx
+++ b/resume.docx
@@ -187,15 +187,6 @@
           <w:sz w:val="20"/>
           <w:szCs w:val="20"/>
         </w:rPr>
-        <w:t xml:space="preserve"> </w:t>
-      </w:r>
-      <w:r>
-        <w:rPr>
-          <w:rFonts w:ascii="Garamond" w:hAnsi="Garamond" w:cs="Times New Roman"/>
-          <w:b/>
-          <w:sz w:val="20"/>
-          <w:szCs w:val="20"/>
-        </w:rPr>
         <w:ptab w:relativeTo="margin" w:alignment="right" w:leader="none"/>
       </w:r>
       <w:r>
@@ -418,15 +409,6 @@
           <w:sz w:val="20"/>
           <w:szCs w:val="20"/>
         </w:rPr>
-        <w:t xml:space="preserve"> </w:t>
-      </w:r>
-      <w:r>
-        <w:rPr>
-          <w:rFonts w:ascii="Garamond" w:hAnsi="Garamond" w:cs="Times New Roman"/>
-          <w:b/>
-          <w:sz w:val="20"/>
-          <w:szCs w:val="20"/>
-        </w:rPr>
         <w:ptab w:relativeTo="margin" w:alignment="right" w:leader="none"/>
       </w:r>
       <w:r>
@@ -657,25 +639,7 @@
           <w:sz w:val="20"/>
           <w:szCs w:val="20"/>
         </w:rPr>
-        <w:t xml:space="preserve">Shirley </w:t>
-      </w:r>
-      <w:proofErr w:type="spellStart"/>
-      <w:r>
-        <w:rPr>
-          <w:rFonts w:ascii="Garamond" w:hAnsi="Garamond" w:cs="Times New Roman"/>
-          <w:sz w:val="20"/>
-          <w:szCs w:val="20"/>
-        </w:rPr>
-        <w:t>Kurmin</w:t>
-      </w:r>
-      <w:proofErr w:type="spellEnd"/>
-      <w:r>
-        <w:rPr>
-          <w:rFonts w:ascii="Garamond" w:hAnsi="Garamond" w:cs="Times New Roman"/>
-          <w:sz w:val="20"/>
-          <w:szCs w:val="20"/>
-        </w:rPr>
-        <w:t xml:space="preserve"> Mazur</w:t>
+        <w:t>Shirley Kurmin Mazur</w:t>
       </w:r>
       <w:r>
         <w:rPr>
@@ -757,7 +721,7 @@
       <w:r>
         <w:rPr>
           <w:rFonts w:ascii="Garamond" w:hAnsi="Garamond" w:cs="Times New Roman"/>
-          <w:bCs/>
+          <w:b/>
           <w:sz w:val="20"/>
           <w:szCs w:val="20"/>
         </w:rPr>
@@ -766,7 +730,7 @@
       <w:r>
         <w:rPr>
           <w:rFonts w:ascii="Garamond" w:hAnsi="Garamond" w:cs="Times New Roman"/>
-          <w:bCs/>
+          <w:b/>
           <w:sz w:val="20"/>
           <w:szCs w:val="20"/>
         </w:rPr>
@@ -775,7 +739,7 @@
       <w:r>
         <w:rPr>
           <w:rFonts w:ascii="Garamond" w:hAnsi="Garamond" w:cs="Times New Roman"/>
-          <w:bCs/>
+          <w:b/>
           <w:sz w:val="20"/>
           <w:szCs w:val="20"/>
         </w:rPr>
@@ -1099,7 +1063,7 @@
       <w:r>
         <w:rPr>
           <w:rFonts w:ascii="Garamond" w:hAnsi="Garamond" w:cs="Times New Roman"/>
-          <w:bCs/>
+          <w:b/>
           <w:sz w:val="20"/>
           <w:szCs w:val="20"/>
         </w:rPr>
@@ -1108,11 +1072,20 @@
       <w:r>
         <w:rPr>
           <w:rFonts w:ascii="Garamond" w:hAnsi="Garamond" w:cs="Times New Roman"/>
-          <w:bCs/>
-          <w:sz w:val="20"/>
-          <w:szCs w:val="20"/>
-        </w:rPr>
-        <w:t>to Explain Hate Crimes in the U.S. in 2016”, Columbia University</w:t>
+          <w:b/>
+          <w:sz w:val="20"/>
+          <w:szCs w:val="20"/>
+        </w:rPr>
+        <w:t>to Explain Hate Crimes in the U.S. in 2016”</w:t>
+      </w:r>
+      <w:r>
+        <w:rPr>
+          <w:rFonts w:ascii="Garamond" w:hAnsi="Garamond" w:cs="Times New Roman"/>
+          <w:bCs/>
+          <w:sz w:val="20"/>
+          <w:szCs w:val="20"/>
+        </w:rPr>
+        <w:t>, Columbia University</w:t>
       </w:r>
       <w:r>
         <w:rPr>
@@ -2609,7 +2582,7 @@
           <w:sz w:val="20"/>
           <w:szCs w:val="20"/>
         </w:rPr>
-        <w:t xml:space="preserve">Assistant Finance Director </w:t>
+        <w:t>Assistant Finance Director</w:t>
       </w:r>
       <w:r>
         <w:rPr>
@@ -2714,7 +2687,23 @@
           <w:sz w:val="20"/>
           <w:szCs w:val="20"/>
         </w:rPr>
-        <w:t>Reconcile bank statements monthly, ensuring accurate bookkeeping</w:t>
+        <w:t>Reconcile bank statements</w:t>
+      </w:r>
+      <w:r>
+        <w:rPr>
+          <w:rFonts w:ascii="Garamond" w:hAnsi="Garamond" w:cs="Times New Roman"/>
+          <w:sz w:val="20"/>
+          <w:szCs w:val="20"/>
+        </w:rPr>
+        <w:t xml:space="preserve"> up to $200,000</w:t>
+      </w:r>
+      <w:r>
+        <w:rPr>
+          <w:rFonts w:ascii="Garamond" w:hAnsi="Garamond" w:cs="Times New Roman"/>
+          <w:sz w:val="20"/>
+          <w:szCs w:val="20"/>
+        </w:rPr>
+        <w:t xml:space="preserve"> monthly, ensuring accurate bookkeeping</w:t>
       </w:r>
       <w:r>
         <w:rPr>
@@ -2904,19 +2893,8 @@
           <w:sz w:val="20"/>
           <w:szCs w:val="20"/>
         </w:rPr>
-        <w:t xml:space="preserve">and </w:t>
-      </w:r>
-      <w:proofErr w:type="spellStart"/>
-      <w:r>
-        <w:rPr>
-          <w:rFonts w:ascii="Garamond" w:hAnsi="Garamond" w:cs="Times New Roman"/>
-          <w:bCs/>
-          <w:sz w:val="20"/>
-          <w:szCs w:val="20"/>
-        </w:rPr>
-        <w:t>AccountEdge</w:t>
-      </w:r>
-      <w:proofErr w:type="spellEnd"/>
+        <w:t>and AccountEdge</w:t>
+      </w:r>
       <w:r>
         <w:rPr>
           <w:rFonts w:ascii="Garamond" w:hAnsi="Garamond" w:cs="Times New Roman"/>

</xml_diff>

<commit_message>
updated resume + SAS proj
</commit_message>
<xml_diff>
--- a/resume.docx
+++ b/resume.docx
@@ -174,15 +174,6 @@
       <w:r>
         <w:rPr>
           <w:rFonts w:ascii="Garamond" w:hAnsi="Garamond" w:cs="Times New Roman"/>
-          <w:b/>
-          <w:sz w:val="20"/>
-          <w:szCs w:val="20"/>
-        </w:rPr>
-        <w:t xml:space="preserve"> (MSPH)</w:t>
-      </w:r>
-      <w:r>
-        <w:rPr>
-          <w:rFonts w:ascii="Garamond" w:hAnsi="Garamond" w:cs="Times New Roman"/>
           <w:bCs/>
           <w:sz w:val="20"/>
           <w:szCs w:val="20"/>
@@ -231,7 +222,9 @@
       <w:r>
         <w:rPr>
           <w:rFonts w:ascii="Garamond" w:hAnsi="Garamond" w:cs="Times New Roman"/>
-          <w:bCs/>
+          <w:b/>
+          <w:i/>
+          <w:iCs/>
           <w:sz w:val="20"/>
           <w:szCs w:val="20"/>
         </w:rPr>
@@ -240,7 +233,7 @@
       <w:r>
         <w:rPr>
           <w:rFonts w:ascii="Garamond" w:hAnsi="Garamond" w:cs="Times New Roman"/>
-          <w:bCs/>
+          <w:b/>
           <w:sz w:val="20"/>
           <w:szCs w:val="20"/>
         </w:rPr>
@@ -271,7 +264,16 @@
           <w:sz w:val="20"/>
           <w:szCs w:val="20"/>
         </w:rPr>
-        <w:t>67</w:t>
+        <w:t>7</w:t>
+      </w:r>
+      <w:r>
+        <w:rPr>
+          <w:rFonts w:ascii="Garamond" w:hAnsi="Garamond" w:cs="Times New Roman"/>
+          <w:bCs/>
+          <w:sz w:val="20"/>
+          <w:szCs w:val="20"/>
+        </w:rPr>
+        <w:t>0</w:t>
       </w:r>
     </w:p>
     <w:p>
@@ -301,7 +303,52 @@
           <w:sz w:val="20"/>
           <w:szCs w:val="20"/>
         </w:rPr>
-        <w:t xml:space="preserve">Biostatistics I &amp; II, Data Science I &amp; II, </w:t>
+        <w:t xml:space="preserve">Biostatistics I &amp; </w:t>
+      </w:r>
+      <w:r>
+        <w:rPr>
+          <w:rFonts w:ascii="Garamond" w:hAnsi="Garamond" w:cs="Times New Roman"/>
+          <w:bCs/>
+          <w:sz w:val="20"/>
+          <w:szCs w:val="20"/>
+        </w:rPr>
+        <w:t>II</w:t>
+      </w:r>
+      <w:r>
+        <w:rPr>
+          <w:rFonts w:ascii="Garamond" w:hAnsi="Garamond" w:cs="Times New Roman"/>
+          <w:bCs/>
+          <w:sz w:val="20"/>
+          <w:szCs w:val="20"/>
+        </w:rPr>
+        <w:t xml:space="preserve"> (GLM &amp; Longitudinal Data Analysis)</w:t>
+      </w:r>
+      <w:r>
+        <w:rPr>
+          <w:rFonts w:ascii="Garamond" w:hAnsi="Garamond" w:cs="Times New Roman"/>
+          <w:bCs/>
+          <w:sz w:val="20"/>
+          <w:szCs w:val="20"/>
+        </w:rPr>
+        <w:t>, Data Science I &amp; II</w:t>
+      </w:r>
+      <w:r>
+        <w:rPr>
+          <w:rFonts w:ascii="Garamond" w:hAnsi="Garamond" w:cs="Times New Roman"/>
+          <w:bCs/>
+          <w:sz w:val="20"/>
+          <w:szCs w:val="20"/>
+        </w:rPr>
+        <w:t xml:space="preserve"> (Machine Learning Algorithms)</w:t>
+      </w:r>
+      <w:r>
+        <w:rPr>
+          <w:rFonts w:ascii="Garamond" w:hAnsi="Garamond" w:cs="Times New Roman"/>
+          <w:bCs/>
+          <w:sz w:val="20"/>
+          <w:szCs w:val="20"/>
+        </w:rPr>
+        <w:t xml:space="preserve">, </w:t>
       </w:r>
       <w:r>
         <w:rPr>
@@ -364,25 +411,52 @@
           <w:sz w:val="20"/>
           <w:szCs w:val="20"/>
         </w:rPr>
-        <w:t>,</w:t>
-      </w:r>
-      <w:r>
-        <w:rPr>
-          <w:rFonts w:ascii="Garamond" w:hAnsi="Garamond" w:cs="Times New Roman"/>
-          <w:bCs/>
-          <w:sz w:val="20"/>
-          <w:szCs w:val="20"/>
-        </w:rPr>
-        <w:t xml:space="preserve"> Probability, Statistical Inference</w:t>
-      </w:r>
-      <w:r>
-        <w:rPr>
-          <w:rFonts w:ascii="Garamond" w:hAnsi="Garamond" w:cs="Times New Roman"/>
-          <w:bCs/>
-          <w:sz w:val="20"/>
-          <w:szCs w:val="20"/>
-        </w:rPr>
-        <w:t>, Epidemiology</w:t>
+        <w:t>, Statistical Inference</w:t>
+      </w:r>
+      <w:r>
+        <w:rPr>
+          <w:rFonts w:ascii="Garamond" w:hAnsi="Garamond" w:cs="Times New Roman"/>
+          <w:bCs/>
+          <w:sz w:val="20"/>
+          <w:szCs w:val="20"/>
+        </w:rPr>
+        <w:t xml:space="preserve"> (</w:t>
+      </w:r>
+      <w:r>
+        <w:rPr>
+          <w:rFonts w:ascii="Garamond" w:hAnsi="Garamond" w:cs="Times New Roman"/>
+          <w:bCs/>
+          <w:sz w:val="20"/>
+          <w:szCs w:val="20"/>
+        </w:rPr>
+        <w:t xml:space="preserve">Classical </w:t>
+      </w:r>
+      <w:r>
+        <w:rPr>
+          <w:rFonts w:ascii="Garamond" w:hAnsi="Garamond" w:cs="Times New Roman"/>
+          <w:bCs/>
+          <w:sz w:val="20"/>
+          <w:szCs w:val="20"/>
+        </w:rPr>
+        <w:t>&amp;</w:t>
+      </w:r>
+      <w:r>
+        <w:rPr>
+          <w:rFonts w:ascii="Garamond" w:hAnsi="Garamond" w:cs="Times New Roman"/>
+          <w:bCs/>
+          <w:sz w:val="20"/>
+          <w:szCs w:val="20"/>
+        </w:rPr>
+        <w:t xml:space="preserve"> </w:t>
+      </w:r>
+      <w:r>
+        <w:rPr>
+          <w:rFonts w:ascii="Garamond" w:hAnsi="Garamond" w:cs="Times New Roman"/>
+          <w:bCs/>
+          <w:sz w:val="20"/>
+          <w:szCs w:val="20"/>
+        </w:rPr>
+        <w:t>Bayesian Estimation)</w:t>
       </w:r>
     </w:p>
     <w:p>
@@ -423,6 +497,15 @@
         </w:rPr>
         <w:t>, Healthcare Data Analytics</w:t>
       </w:r>
+      <w:r>
+        <w:rPr>
+          <w:rFonts w:ascii="Garamond" w:hAnsi="Garamond" w:cs="Times New Roman"/>
+          <w:bCs/>
+          <w:sz w:val="20"/>
+          <w:szCs w:val="20"/>
+        </w:rPr>
+        <w:t xml:space="preserve"> Club</w:t>
+      </w:r>
     </w:p>
     <w:p>
       <w:pPr>
@@ -438,20 +521,281 @@
       <w:r>
         <w:rPr>
           <w:rFonts w:ascii="Garamond" w:hAnsi="Garamond" w:cs="Times New Roman"/>
-          <w:b/>
-          <w:sz w:val="20"/>
-          <w:szCs w:val="20"/>
-        </w:rPr>
-        <w:t xml:space="preserve">Honors: </w:t>
-      </w:r>
-      <w:r>
-        <w:rPr>
-          <w:rFonts w:ascii="Garamond" w:hAnsi="Garamond" w:cs="Times New Roman"/>
-          <w:bCs/>
-          <w:sz w:val="20"/>
-          <w:szCs w:val="20"/>
-        </w:rPr>
-        <w:t>FORWARD Community Practicum Fellowship Award</w:t>
+          <w:bCs/>
+          <w:sz w:val="20"/>
+          <w:szCs w:val="20"/>
+        </w:rPr>
+        <w:t>Honors:</w:t>
+      </w:r>
+      <w:r>
+        <w:rPr>
+          <w:rFonts w:ascii="Garamond" w:hAnsi="Garamond" w:cs="Times New Roman"/>
+          <w:b/>
+          <w:sz w:val="20"/>
+          <w:szCs w:val="20"/>
+        </w:rPr>
+        <w:t xml:space="preserve"> </w:t>
+      </w:r>
+      <w:r>
+        <w:rPr>
+          <w:rFonts w:ascii="Garamond" w:hAnsi="Garamond" w:cs="Times New Roman"/>
+          <w:bCs/>
+          <w:sz w:val="20"/>
+          <w:szCs w:val="20"/>
+        </w:rPr>
+        <w:t>FORWARD</w:t>
+      </w:r>
+      <w:r>
+        <w:rPr>
+          <w:rFonts w:ascii="Garamond" w:hAnsi="Garamond" w:cs="Times New Roman"/>
+          <w:bCs/>
+          <w:sz w:val="18"/>
+          <w:szCs w:val="18"/>
+        </w:rPr>
+        <w:t xml:space="preserve"> </w:t>
+      </w:r>
+      <w:r>
+        <w:rPr>
+          <w:rFonts w:ascii="Garamond" w:hAnsi="Garamond" w:cs="Times New Roman"/>
+          <w:b/>
+          <w:sz w:val="20"/>
+          <w:szCs w:val="20"/>
+        </w:rPr>
+        <w:t>(</w:t>
+      </w:r>
+      <w:r>
+        <w:rPr>
+          <w:rFonts w:ascii="Garamond" w:hAnsi="Garamond" w:cs="Times New Roman"/>
+          <w:bCs/>
+          <w:sz w:val="20"/>
+          <w:szCs w:val="20"/>
+        </w:rPr>
+        <w:t>Fighting</w:t>
+      </w:r>
+      <w:r>
+        <w:rPr>
+          <w:rFonts w:ascii="Garamond" w:hAnsi="Garamond" w:cs="Times New Roman"/>
+          <w:bCs/>
+          <w:sz w:val="18"/>
+          <w:szCs w:val="18"/>
+        </w:rPr>
+        <w:t xml:space="preserve"> </w:t>
+      </w:r>
+      <w:r>
+        <w:rPr>
+          <w:rFonts w:ascii="Garamond" w:hAnsi="Garamond" w:cs="Times New Roman"/>
+          <w:bCs/>
+          <w:sz w:val="20"/>
+          <w:szCs w:val="20"/>
+        </w:rPr>
+        <w:t>Oppression,</w:t>
+      </w:r>
+      <w:r>
+        <w:rPr>
+          <w:rFonts w:ascii="Garamond" w:hAnsi="Garamond" w:cs="Times New Roman"/>
+          <w:bCs/>
+          <w:sz w:val="18"/>
+          <w:szCs w:val="18"/>
+        </w:rPr>
+        <w:t xml:space="preserve"> </w:t>
+      </w:r>
+      <w:r>
+        <w:rPr>
+          <w:rFonts w:ascii="Garamond" w:hAnsi="Garamond" w:cs="Times New Roman"/>
+          <w:bCs/>
+          <w:sz w:val="20"/>
+          <w:szCs w:val="20"/>
+        </w:rPr>
+        <w:t>Racism</w:t>
+      </w:r>
+      <w:r>
+        <w:rPr>
+          <w:rFonts w:ascii="Garamond" w:hAnsi="Garamond" w:cs="Times New Roman"/>
+          <w:bCs/>
+          <w:sz w:val="18"/>
+          <w:szCs w:val="18"/>
+        </w:rPr>
+        <w:t xml:space="preserve"> </w:t>
+      </w:r>
+      <w:r>
+        <w:rPr>
+          <w:rFonts w:ascii="Garamond" w:hAnsi="Garamond" w:cs="Times New Roman"/>
+          <w:bCs/>
+          <w:sz w:val="20"/>
+          <w:szCs w:val="20"/>
+        </w:rPr>
+        <w:t>&amp;</w:t>
+      </w:r>
+      <w:r>
+        <w:rPr>
+          <w:rFonts w:ascii="Garamond" w:hAnsi="Garamond" w:cs="Times New Roman"/>
+          <w:bCs/>
+          <w:sz w:val="18"/>
+          <w:szCs w:val="18"/>
+        </w:rPr>
+        <w:t xml:space="preserve"> </w:t>
+      </w:r>
+      <w:r>
+        <w:rPr>
+          <w:rFonts w:ascii="Garamond" w:hAnsi="Garamond" w:cs="Times New Roman"/>
+          <w:bCs/>
+          <w:sz w:val="20"/>
+          <w:szCs w:val="20"/>
+        </w:rPr>
+        <w:t>White</w:t>
+      </w:r>
+      <w:r>
+        <w:rPr>
+          <w:rFonts w:ascii="Garamond" w:hAnsi="Garamond" w:cs="Times New Roman"/>
+          <w:bCs/>
+          <w:sz w:val="18"/>
+          <w:szCs w:val="18"/>
+        </w:rPr>
+        <w:t xml:space="preserve"> </w:t>
+      </w:r>
+      <w:r>
+        <w:rPr>
+          <w:rFonts w:ascii="Garamond" w:hAnsi="Garamond" w:cs="Times New Roman"/>
+          <w:bCs/>
+          <w:sz w:val="20"/>
+          <w:szCs w:val="20"/>
+        </w:rPr>
+        <w:t>S</w:t>
+      </w:r>
+      <w:r>
+        <w:rPr>
+          <w:rFonts w:ascii="Garamond" w:hAnsi="Garamond" w:cs="Times New Roman"/>
+          <w:bCs/>
+          <w:sz w:val="20"/>
+          <w:szCs w:val="20"/>
+        </w:rPr>
+        <w:t>upremacy</w:t>
+      </w:r>
+      <w:r>
+        <w:rPr>
+          <w:rFonts w:ascii="Garamond" w:hAnsi="Garamond" w:cs="Times New Roman"/>
+          <w:bCs/>
+          <w:sz w:val="18"/>
+          <w:szCs w:val="18"/>
+        </w:rPr>
+        <w:t xml:space="preserve"> </w:t>
+      </w:r>
+      <w:r>
+        <w:rPr>
+          <w:rFonts w:ascii="Garamond" w:hAnsi="Garamond" w:cs="Times New Roman"/>
+          <w:bCs/>
+          <w:sz w:val="20"/>
+          <w:szCs w:val="20"/>
+        </w:rPr>
+        <w:t>T</w:t>
+      </w:r>
+      <w:r>
+        <w:rPr>
+          <w:rFonts w:ascii="Garamond" w:hAnsi="Garamond" w:cs="Times New Roman"/>
+          <w:bCs/>
+          <w:sz w:val="20"/>
+          <w:szCs w:val="20"/>
+        </w:rPr>
+        <w:t>hrough</w:t>
+      </w:r>
+      <w:r>
+        <w:rPr>
+          <w:rFonts w:ascii="Garamond" w:hAnsi="Garamond" w:cs="Times New Roman"/>
+          <w:bCs/>
+          <w:sz w:val="18"/>
+          <w:szCs w:val="18"/>
+        </w:rPr>
+        <w:t xml:space="preserve"> </w:t>
+      </w:r>
+      <w:r>
+        <w:rPr>
+          <w:rFonts w:ascii="Garamond" w:hAnsi="Garamond" w:cs="Times New Roman"/>
+          <w:bCs/>
+          <w:sz w:val="20"/>
+          <w:szCs w:val="20"/>
+        </w:rPr>
+        <w:t>Action,</w:t>
+      </w:r>
+      <w:r>
+        <w:rPr>
+          <w:rFonts w:ascii="Garamond" w:hAnsi="Garamond" w:cs="Times New Roman"/>
+          <w:bCs/>
+          <w:sz w:val="18"/>
+          <w:szCs w:val="18"/>
+        </w:rPr>
+        <w:t xml:space="preserve"> </w:t>
+      </w:r>
+      <w:r>
+        <w:rPr>
+          <w:rFonts w:ascii="Garamond" w:hAnsi="Garamond" w:cs="Times New Roman"/>
+          <w:bCs/>
+          <w:sz w:val="20"/>
+          <w:szCs w:val="20"/>
+        </w:rPr>
+        <w:t>Research</w:t>
+      </w:r>
+      <w:r>
+        <w:rPr>
+          <w:rFonts w:ascii="Garamond" w:hAnsi="Garamond" w:cs="Times New Roman"/>
+          <w:bCs/>
+          <w:sz w:val="18"/>
+          <w:szCs w:val="18"/>
+        </w:rPr>
+        <w:t xml:space="preserve"> </w:t>
+      </w:r>
+      <w:r>
+        <w:rPr>
+          <w:rFonts w:ascii="Garamond" w:hAnsi="Garamond" w:cs="Times New Roman"/>
+          <w:bCs/>
+          <w:sz w:val="20"/>
+          <w:szCs w:val="20"/>
+        </w:rPr>
+        <w:t>&amp;</w:t>
+      </w:r>
+      <w:r>
+        <w:rPr>
+          <w:rFonts w:ascii="Garamond" w:hAnsi="Garamond" w:cs="Times New Roman"/>
+          <w:bCs/>
+          <w:sz w:val="18"/>
+          <w:szCs w:val="18"/>
+        </w:rPr>
+        <w:t xml:space="preserve"> </w:t>
+      </w:r>
+      <w:r>
+        <w:rPr>
+          <w:rFonts w:ascii="Garamond" w:hAnsi="Garamond" w:cs="Times New Roman"/>
+          <w:bCs/>
+          <w:sz w:val="20"/>
+          <w:szCs w:val="20"/>
+        </w:rPr>
+        <w:t>Discourse</w:t>
+      </w:r>
+      <w:r>
+        <w:rPr>
+          <w:rFonts w:ascii="Garamond" w:hAnsi="Garamond" w:cs="Times New Roman"/>
+          <w:bCs/>
+          <w:sz w:val="20"/>
+          <w:szCs w:val="20"/>
+        </w:rPr>
+        <w:t>)</w:t>
+      </w:r>
+      <w:r>
+        <w:rPr>
+          <w:rFonts w:ascii="Garamond" w:hAnsi="Garamond" w:cs="Times New Roman"/>
+          <w:bCs/>
+          <w:sz w:val="18"/>
+          <w:szCs w:val="18"/>
+        </w:rPr>
+        <w:t xml:space="preserve"> </w:t>
+      </w:r>
+      <w:r>
+        <w:rPr>
+          <w:rFonts w:ascii="Garamond" w:hAnsi="Garamond" w:cs="Times New Roman"/>
+          <w:bCs/>
+          <w:sz w:val="20"/>
+          <w:szCs w:val="20"/>
+        </w:rPr>
+        <w:t>Community Fellowship Award</w:t>
       </w:r>
     </w:p>
     <w:p>
@@ -565,14 +909,17 @@
         <w:contextualSpacing/>
         <w:rPr>
           <w:rFonts w:ascii="Garamond" w:hAnsi="Garamond" w:cs="Times New Roman"/>
-          <w:b/>
-          <w:sz w:val="20"/>
-          <w:szCs w:val="20"/>
-        </w:rPr>
-      </w:pPr>
-      <w:r>
-        <w:rPr>
-          <w:rFonts w:ascii="Garamond" w:hAnsi="Garamond" w:cs="Times New Roman"/>
+          <w:sz w:val="20"/>
+          <w:szCs w:val="20"/>
+        </w:rPr>
+      </w:pPr>
+      <w:r>
+        <w:rPr>
+          <w:rFonts w:ascii="Garamond" w:hAnsi="Garamond" w:cs="Times New Roman"/>
+          <w:b/>
+          <w:bCs/>
+          <w:i/>
+          <w:iCs/>
           <w:sz w:val="20"/>
           <w:szCs w:val="20"/>
         </w:rPr>
@@ -581,6 +928,10 @@
       <w:r>
         <w:rPr>
           <w:rFonts w:ascii="Garamond" w:hAnsi="Garamond" w:cs="Times New Roman"/>
+          <w:b/>
+          <w:bCs/>
+          <w:i/>
+          <w:iCs/>
           <w:sz w:val="20"/>
           <w:szCs w:val="20"/>
         </w:rPr>
@@ -589,6 +940,10 @@
       <w:r>
         <w:rPr>
           <w:rFonts w:ascii="Garamond" w:hAnsi="Garamond" w:cs="Times New Roman"/>
+          <w:b/>
+          <w:bCs/>
+          <w:i/>
+          <w:iCs/>
           <w:sz w:val="20"/>
           <w:szCs w:val="20"/>
         </w:rPr>
@@ -597,6 +952,10 @@
       <w:r>
         <w:rPr>
           <w:rFonts w:ascii="Garamond" w:hAnsi="Garamond" w:cs="Times New Roman"/>
+          <w:b/>
+          <w:bCs/>
+          <w:i/>
+          <w:iCs/>
           <w:sz w:val="20"/>
           <w:szCs w:val="20"/>
         </w:rPr>
@@ -605,6 +964,10 @@
       <w:r>
         <w:rPr>
           <w:rFonts w:ascii="Garamond" w:hAnsi="Garamond" w:cs="Times New Roman"/>
+          <w:b/>
+          <w:bCs/>
+          <w:i/>
+          <w:iCs/>
           <w:sz w:val="20"/>
           <w:szCs w:val="20"/>
         </w:rPr>
@@ -613,6 +976,10 @@
       <w:r>
         <w:rPr>
           <w:rFonts w:ascii="Garamond" w:hAnsi="Garamond" w:cs="Times New Roman"/>
+          <w:b/>
+          <w:bCs/>
+          <w:i/>
+          <w:iCs/>
           <w:sz w:val="20"/>
           <w:szCs w:val="20"/>
         </w:rPr>
@@ -705,8 +1072,6 @@
       <w:r>
         <w:rPr>
           <w:rFonts w:ascii="Garamond" w:hAnsi="Garamond" w:cs="Times New Roman"/>
-          <w:b/>
-          <w:bCs/>
           <w:sz w:val="20"/>
           <w:szCs w:val="20"/>
         </w:rPr>
@@ -848,7 +1213,34 @@
           <w:sz w:val="20"/>
           <w:szCs w:val="20"/>
         </w:rPr>
-        <w:t>Columbia University MSPH, Department of Population and Family Health</w:t>
+        <w:t>Columbia University M</w:t>
+      </w:r>
+      <w:r>
+        <w:rPr>
+          <w:b/>
+          <w:bCs/>
+          <w:sz w:val="20"/>
+          <w:szCs w:val="20"/>
+        </w:rPr>
+        <w:t xml:space="preserve">ailman </w:t>
+      </w:r>
+      <w:r>
+        <w:rPr>
+          <w:b/>
+          <w:bCs/>
+          <w:sz w:val="20"/>
+          <w:szCs w:val="20"/>
+        </w:rPr>
+        <w:t>School</w:t>
+      </w:r>
+      <w:r>
+        <w:rPr>
+          <w:b/>
+          <w:bCs/>
+          <w:sz w:val="20"/>
+          <w:szCs w:val="20"/>
+        </w:rPr>
+        <w:t>, Department of Population and Family Health</w:t>
       </w:r>
       <w:r>
         <w:rPr>
@@ -876,6 +1268,8 @@
       <w:pPr>
         <w:pStyle w:val="Default"/>
         <w:rPr>
+          <w:b/>
+          <w:bCs/>
           <w:i/>
           <w:iCs/>
           <w:sz w:val="20"/>
@@ -884,6 +1278,8 @@
       </w:pPr>
       <w:r>
         <w:rPr>
+          <w:b/>
+          <w:bCs/>
           <w:i/>
           <w:iCs/>
           <w:sz w:val="20"/>
@@ -998,7 +1394,31 @@
           <w:sz w:val="20"/>
           <w:szCs w:val="20"/>
         </w:rPr>
-        <w:t xml:space="preserve">Generate intelligible reports of statistical findings for discussions with team and principal investigator using </w:t>
+        <w:t xml:space="preserve">Generate </w:t>
+      </w:r>
+      <w:r>
+        <w:rPr>
+          <w:rFonts w:ascii="Garamond" w:hAnsi="Garamond"/>
+          <w:sz w:val="20"/>
+          <w:szCs w:val="20"/>
+        </w:rPr>
+        <w:t>accessible</w:t>
+      </w:r>
+      <w:r>
+        <w:rPr>
+          <w:rFonts w:ascii="Garamond" w:hAnsi="Garamond"/>
+          <w:sz w:val="20"/>
+          <w:szCs w:val="20"/>
+        </w:rPr>
+        <w:t xml:space="preserve"> </w:t>
+      </w:r>
+      <w:r>
+        <w:rPr>
+          <w:rFonts w:ascii="Garamond" w:hAnsi="Garamond"/>
+          <w:sz w:val="20"/>
+          <w:szCs w:val="20"/>
+        </w:rPr>
+        <w:t xml:space="preserve">reports of statistical findings for discussions with team and principal investigator using </w:t>
       </w:r>
       <w:proofErr w:type="spellStart"/>
       <w:r>
@@ -1033,7 +1453,39 @@
           <w:sz w:val="20"/>
           <w:szCs w:val="20"/>
         </w:rPr>
-        <w:t>Tidy dataset containing over 3000 participants and 175 variables into workable dataset using R</w:t>
+        <w:t xml:space="preserve">Tidy dataset containing over 3000 </w:t>
+      </w:r>
+      <w:r>
+        <w:rPr>
+          <w:rFonts w:ascii="Garamond" w:hAnsi="Garamond"/>
+          <w:sz w:val="20"/>
+          <w:szCs w:val="20"/>
+        </w:rPr>
+        <w:t xml:space="preserve">survey </w:t>
+      </w:r>
+      <w:r>
+        <w:rPr>
+          <w:rFonts w:ascii="Garamond" w:hAnsi="Garamond"/>
+          <w:sz w:val="20"/>
+          <w:szCs w:val="20"/>
+        </w:rPr>
+        <w:t>participants</w:t>
+      </w:r>
+      <w:r>
+        <w:rPr>
+          <w:rFonts w:ascii="Garamond" w:hAnsi="Garamond"/>
+          <w:sz w:val="20"/>
+          <w:szCs w:val="20"/>
+        </w:rPr>
+        <w:t xml:space="preserve"> </w:t>
+      </w:r>
+      <w:r>
+        <w:rPr>
+          <w:rFonts w:ascii="Garamond" w:hAnsi="Garamond"/>
+          <w:sz w:val="20"/>
+          <w:szCs w:val="20"/>
+        </w:rPr>
+        <w:t>and 175 variables into workable dataset using R</w:t>
       </w:r>
     </w:p>
     <w:p>
@@ -1102,6 +1554,8 @@
       <w:pPr>
         <w:pStyle w:val="Default"/>
         <w:rPr>
+          <w:b/>
+          <w:bCs/>
           <w:i/>
           <w:iCs/>
           <w:sz w:val="20"/>
@@ -1110,12 +1564,14 @@
       </w:pPr>
       <w:r>
         <w:rPr>
+          <w:b/>
+          <w:bCs/>
           <w:i/>
           <w:iCs/>
           <w:sz w:val="20"/>
           <w:szCs w:val="20"/>
         </w:rPr>
-        <w:t xml:space="preserve">Research Fellow for Hip-Hop Public Health </w:t>
+        <w:t>Research Fellow</w:t>
       </w:r>
     </w:p>
     <w:p>
@@ -1140,7 +1596,23 @@
           <w:sz w:val="20"/>
           <w:szCs w:val="20"/>
         </w:rPr>
-        <w:t>Analyze dataset of 75 underrepresented 5th grade students to evaluate social and emotional learning (SEL) interventions using R</w:t>
+        <w:t>Analyze dataset of 75 under</w:t>
+      </w:r>
+      <w:r>
+        <w:rPr>
+          <w:rFonts w:ascii="Garamond" w:hAnsi="Garamond"/>
+          <w:sz w:val="20"/>
+          <w:szCs w:val="20"/>
+        </w:rPr>
+        <w:t>served</w:t>
+      </w:r>
+      <w:r>
+        <w:rPr>
+          <w:rFonts w:ascii="Garamond" w:hAnsi="Garamond"/>
+          <w:sz w:val="20"/>
+          <w:szCs w:val="20"/>
+        </w:rPr>
+        <w:t xml:space="preserve"> 5th grade students to evaluate social and emotional learning (SEL) interventions using R</w:t>
       </w:r>
     </w:p>
     <w:p>
@@ -1165,7 +1637,55 @@
           <w:sz w:val="20"/>
           <w:szCs w:val="20"/>
         </w:rPr>
-        <w:t>Establish data infrastructure for efficient assessment of intervention efficacy during implementation of SEL modules</w:t>
+        <w:t xml:space="preserve">Establish </w:t>
+      </w:r>
+      <w:r>
+        <w:rPr>
+          <w:rFonts w:ascii="Garamond" w:hAnsi="Garamond"/>
+          <w:sz w:val="20"/>
+          <w:szCs w:val="20"/>
+        </w:rPr>
+        <w:t>novel</w:t>
+      </w:r>
+      <w:r>
+        <w:rPr>
+          <w:rFonts w:ascii="Garamond" w:hAnsi="Garamond"/>
+          <w:sz w:val="20"/>
+          <w:szCs w:val="20"/>
+        </w:rPr>
+        <w:t xml:space="preserve"> </w:t>
+      </w:r>
+      <w:r>
+        <w:rPr>
+          <w:rFonts w:ascii="Garamond" w:hAnsi="Garamond"/>
+          <w:sz w:val="20"/>
+          <w:szCs w:val="20"/>
+        </w:rPr>
+        <w:t>data infrastructure</w:t>
+      </w:r>
+      <w:r>
+        <w:rPr>
+          <w:rFonts w:ascii="Garamond" w:hAnsi="Garamond"/>
+          <w:sz w:val="20"/>
+          <w:szCs w:val="20"/>
+        </w:rPr>
+        <w:t xml:space="preserve"> </w:t>
+      </w:r>
+      <w:r>
+        <w:rPr>
+          <w:rFonts w:ascii="Garamond" w:hAnsi="Garamond"/>
+          <w:sz w:val="20"/>
+          <w:szCs w:val="20"/>
+        </w:rPr>
+        <w:t>for efficient assessment of intervention efficacy during implementation of SEL modules</w:t>
+      </w:r>
+      <w:r>
+        <w:rPr>
+          <w:rFonts w:ascii="Garamond" w:hAnsi="Garamond"/>
+          <w:sz w:val="20"/>
+          <w:szCs w:val="20"/>
+        </w:rPr>
+        <w:t xml:space="preserve"> using SQL</w:t>
       </w:r>
     </w:p>
     <w:p>
@@ -1190,15 +1710,31 @@
           <w:sz w:val="20"/>
           <w:szCs w:val="20"/>
         </w:rPr>
-        <w:t>Conduct in-depth research review on hundreds of SEL measurement scales to be optimally used in gauging mental health</w:t>
-      </w:r>
-      <w:r>
-        <w:rPr>
-          <w:rFonts w:ascii="Garamond" w:hAnsi="Garamond"/>
-          <w:sz w:val="20"/>
-          <w:szCs w:val="20"/>
-        </w:rPr>
-        <w:t xml:space="preserve"> improvement</w:t>
+        <w:t xml:space="preserve">Finalize study design and compose IRB protocol for pilot clinical </w:t>
+      </w:r>
+      <w:r>
+        <w:rPr>
+          <w:rFonts w:ascii="Garamond" w:hAnsi="Garamond"/>
+          <w:sz w:val="20"/>
+          <w:szCs w:val="20"/>
+        </w:rPr>
+        <w:t xml:space="preserve">trial </w:t>
+      </w:r>
+      <w:r>
+        <w:rPr>
+          <w:rFonts w:ascii="Garamond" w:hAnsi="Garamond"/>
+          <w:sz w:val="20"/>
+          <w:szCs w:val="20"/>
+        </w:rPr>
+        <w:t>with</w:t>
+      </w:r>
+      <w:r>
+        <w:rPr>
+          <w:rFonts w:ascii="Garamond" w:hAnsi="Garamond"/>
+          <w:sz w:val="20"/>
+          <w:szCs w:val="20"/>
+        </w:rPr>
+        <w:t xml:space="preserve"> vulnerable population</w:t>
       </w:r>
     </w:p>
     <w:p>
@@ -1223,7 +1759,15 @@
           <w:sz w:val="20"/>
           <w:szCs w:val="20"/>
         </w:rPr>
-        <w:t>Finalize study design and compose IRB protocol for pilot clinical trial</w:t>
+        <w:t>Conduct in-depth research review on hundreds of SEL measurement scales to be optimally used in gauging mental health</w:t>
+      </w:r>
+      <w:r>
+        <w:rPr>
+          <w:rFonts w:ascii="Garamond" w:hAnsi="Garamond"/>
+          <w:sz w:val="20"/>
+          <w:szCs w:val="20"/>
+        </w:rPr>
+        <w:t xml:space="preserve"> improvement</w:t>
       </w:r>
     </w:p>
     <w:p>
@@ -1326,6 +1870,8 @@
       <w:r>
         <w:rPr>
           <w:rFonts w:ascii="Garamond" w:hAnsi="Garamond" w:cs="Times New Roman"/>
+          <w:b/>
+          <w:bCs/>
           <w:i/>
           <w:iCs/>
           <w:sz w:val="20"/>
@@ -1336,6 +1882,8 @@
       <w:r>
         <w:rPr>
           <w:rFonts w:ascii="Garamond" w:hAnsi="Garamond" w:cs="Times New Roman"/>
+          <w:b/>
+          <w:bCs/>
           <w:i/>
           <w:iCs/>
           <w:sz w:val="20"/>
@@ -1346,6 +1894,8 @@
       <w:r>
         <w:rPr>
           <w:rFonts w:ascii="Garamond" w:hAnsi="Garamond" w:cs="Times New Roman"/>
+          <w:b/>
+          <w:bCs/>
           <w:i/>
           <w:iCs/>
           <w:sz w:val="20"/>
@@ -1404,7 +1954,127 @@
           <w:sz w:val="20"/>
           <w:szCs w:val="20"/>
         </w:rPr>
-        <w:t>nstruct students on proper laboratory techniques and safety protocol</w:t>
+        <w:t>nstruct</w:t>
+      </w:r>
+      <w:r>
+        <w:rPr>
+          <w:rFonts w:ascii="Garamond" w:hAnsi="Garamond" w:cs="Times New Roman"/>
+          <w:sz w:val="20"/>
+          <w:szCs w:val="20"/>
+        </w:rPr>
+        <w:t xml:space="preserve"> </w:t>
+      </w:r>
+      <w:r>
+        <w:rPr>
+          <w:rFonts w:ascii="Garamond" w:hAnsi="Garamond" w:cs="Times New Roman"/>
+          <w:sz w:val="20"/>
+          <w:szCs w:val="20"/>
+        </w:rPr>
+        <w:t>60+</w:t>
+      </w:r>
+      <w:r>
+        <w:rPr>
+          <w:rFonts w:ascii="Garamond" w:hAnsi="Garamond" w:cs="Times New Roman"/>
+          <w:sz w:val="20"/>
+          <w:szCs w:val="20"/>
+        </w:rPr>
+        <w:t xml:space="preserve"> </w:t>
+      </w:r>
+      <w:r>
+        <w:rPr>
+          <w:rFonts w:ascii="Garamond" w:hAnsi="Garamond" w:cs="Times New Roman"/>
+          <w:sz w:val="20"/>
+          <w:szCs w:val="20"/>
+        </w:rPr>
+        <w:t>undergraduate</w:t>
+      </w:r>
+      <w:r>
+        <w:rPr>
+          <w:rFonts w:ascii="Garamond" w:hAnsi="Garamond" w:cs="Times New Roman"/>
+          <w:sz w:val="20"/>
+          <w:szCs w:val="20"/>
+        </w:rPr>
+        <w:t xml:space="preserve"> students on proper l</w:t>
+      </w:r>
+      <w:r>
+        <w:rPr>
+          <w:rFonts w:ascii="Garamond" w:hAnsi="Garamond" w:cs="Times New Roman"/>
+          <w:sz w:val="20"/>
+          <w:szCs w:val="20"/>
+        </w:rPr>
+        <w:t>ab</w:t>
+      </w:r>
+      <w:r>
+        <w:rPr>
+          <w:rFonts w:ascii="Garamond" w:hAnsi="Garamond" w:cs="Times New Roman"/>
+          <w:sz w:val="20"/>
+          <w:szCs w:val="20"/>
+        </w:rPr>
+        <w:t xml:space="preserve"> techniques</w:t>
+      </w:r>
+      <w:r>
+        <w:rPr>
+          <w:rFonts w:ascii="Garamond" w:hAnsi="Garamond" w:cs="Times New Roman"/>
+          <w:sz w:val="20"/>
+          <w:szCs w:val="20"/>
+        </w:rPr>
+        <w:t>,</w:t>
+      </w:r>
+      <w:r>
+        <w:rPr>
+          <w:rFonts w:ascii="Garamond" w:hAnsi="Garamond" w:cs="Times New Roman"/>
+          <w:sz w:val="20"/>
+          <w:szCs w:val="20"/>
+        </w:rPr>
+        <w:t xml:space="preserve"> safety protocol</w:t>
+      </w:r>
+      <w:r>
+        <w:rPr>
+          <w:rFonts w:ascii="Garamond" w:hAnsi="Garamond" w:cs="Times New Roman"/>
+          <w:sz w:val="20"/>
+          <w:szCs w:val="20"/>
+        </w:rPr>
+        <w:t>, and fundamental</w:t>
+      </w:r>
+      <w:r>
+        <w:rPr>
+          <w:rFonts w:ascii="Garamond" w:hAnsi="Garamond" w:cs="Times New Roman"/>
+          <w:sz w:val="20"/>
+          <w:szCs w:val="20"/>
+        </w:rPr>
+        <w:t xml:space="preserve"> concepts of chemistry</w:t>
+      </w:r>
+      <w:r>
+        <w:rPr>
+          <w:rFonts w:ascii="Garamond" w:hAnsi="Garamond" w:cs="Times New Roman"/>
+          <w:sz w:val="20"/>
+          <w:szCs w:val="20"/>
+        </w:rPr>
+        <w:t xml:space="preserve"> within</w:t>
+      </w:r>
+      <w:r>
+        <w:rPr>
+          <w:rFonts w:ascii="Garamond" w:hAnsi="Garamond" w:cs="Times New Roman"/>
+          <w:sz w:val="20"/>
+          <w:szCs w:val="20"/>
+        </w:rPr>
+        <w:t xml:space="preserve"> experime</w:t>
+      </w:r>
+      <w:r>
+        <w:rPr>
+          <w:rFonts w:ascii="Garamond" w:hAnsi="Garamond" w:cs="Times New Roman"/>
+          <w:sz w:val="20"/>
+          <w:szCs w:val="20"/>
+        </w:rPr>
+        <w:t>nts</w:t>
+      </w:r>
+      <w:r>
+        <w:rPr>
+          <w:rFonts w:ascii="Garamond" w:hAnsi="Garamond" w:cs="Times New Roman"/>
+          <w:sz w:val="20"/>
+          <w:szCs w:val="20"/>
+        </w:rPr>
+        <w:t xml:space="preserve"> </w:t>
       </w:r>
     </w:p>
     <w:p>
@@ -1429,7 +2099,39 @@
           <w:sz w:val="20"/>
           <w:szCs w:val="20"/>
         </w:rPr>
-        <w:t>Educate</w:t>
+        <w:t>Assign grades based on performance in laboratory and lab reports</w:t>
+      </w:r>
+      <w:r>
+        <w:rPr>
+          <w:rFonts w:ascii="Garamond" w:hAnsi="Garamond" w:cs="Times New Roman"/>
+          <w:sz w:val="20"/>
+          <w:szCs w:val="20"/>
+        </w:rPr>
+        <w:t>, as well as h</w:t>
+      </w:r>
+      <w:r>
+        <w:rPr>
+          <w:rFonts w:ascii="Garamond" w:hAnsi="Garamond" w:cs="Times New Roman"/>
+          <w:sz w:val="20"/>
+          <w:szCs w:val="20"/>
+        </w:rPr>
+        <w:t xml:space="preserve">ost </w:t>
+      </w:r>
+      <w:r>
+        <w:rPr>
+          <w:rFonts w:ascii="Garamond" w:hAnsi="Garamond" w:cs="Times New Roman"/>
+          <w:sz w:val="20"/>
+          <w:szCs w:val="20"/>
+        </w:rPr>
+        <w:t xml:space="preserve">weekly </w:t>
+      </w:r>
+      <w:r>
+        <w:rPr>
+          <w:rFonts w:ascii="Garamond" w:hAnsi="Garamond" w:cs="Times New Roman"/>
+          <w:sz w:val="20"/>
+          <w:szCs w:val="20"/>
+        </w:rPr>
+        <w:t>office hours to provide additional</w:t>
       </w:r>
       <w:r>
         <w:rPr>
@@ -1445,27 +2147,56 @@
           <w:sz w:val="20"/>
           <w:szCs w:val="20"/>
         </w:rPr>
-        <w:t xml:space="preserve">60+ undergraduate </w:t>
-      </w:r>
-      <w:r>
-        <w:rPr>
-          <w:rFonts w:ascii="Garamond" w:hAnsi="Garamond" w:cs="Times New Roman"/>
-          <w:sz w:val="20"/>
-          <w:szCs w:val="20"/>
-        </w:rPr>
-        <w:t>students</w:t>
-      </w:r>
-      <w:r>
-        <w:rPr>
-          <w:rFonts w:ascii="Garamond" w:hAnsi="Garamond" w:cs="Times New Roman"/>
-          <w:sz w:val="20"/>
-          <w:szCs w:val="20"/>
-        </w:rPr>
-        <w:t xml:space="preserve"> in</w:t>
-      </w:r>
-      <w:r>
-        <w:rPr>
-          <w:rFonts w:ascii="Garamond" w:hAnsi="Garamond" w:cs="Times New Roman"/>
+        <w:t xml:space="preserve">instruction </w:t>
+      </w:r>
+    </w:p>
+    <w:p>
+      <w:pPr>
+        <w:spacing w:line="240" w:lineRule="auto"/>
+        <w:contextualSpacing/>
+        <w:rPr>
+          <w:rFonts w:ascii="Garamond" w:hAnsi="Garamond"/>
+          <w:b/>
+          <w:bCs/>
+          <w:sz w:val="20"/>
+          <w:szCs w:val="20"/>
+        </w:rPr>
+      </w:pPr>
+    </w:p>
+    <w:p>
+      <w:pPr>
+        <w:spacing w:after="0"/>
+        <w:contextualSpacing/>
+        <w:rPr>
+          <w:rFonts w:ascii="Garamond" w:hAnsi="Garamond" w:cs="Times New Roman"/>
+          <w:b/>
+          <w:sz w:val="20"/>
+          <w:szCs w:val="20"/>
+        </w:rPr>
+      </w:pPr>
+      <w:r>
+        <w:rPr>
+          <w:rFonts w:ascii="Garamond" w:hAnsi="Garamond"/>
+          <w:b/>
+          <w:bCs/>
+          <w:sz w:val="20"/>
+          <w:szCs w:val="20"/>
+        </w:rPr>
+        <w:t>Private Tutor</w:t>
+      </w:r>
+      <w:r>
+        <w:rPr>
+          <w:rFonts w:ascii="Garamond" w:hAnsi="Garamond" w:cs="Times New Roman"/>
+          <w:bCs/>
+          <w:sz w:val="20"/>
+          <w:szCs w:val="20"/>
+        </w:rPr>
+        <w:t>,</w:t>
+      </w:r>
+      <w:r>
+        <w:rPr>
+          <w:rFonts w:ascii="Garamond" w:hAnsi="Garamond" w:cs="Times New Roman"/>
+          <w:b/>
           <w:sz w:val="20"/>
           <w:szCs w:val="20"/>
         </w:rPr>
@@ -1474,38 +2205,16 @@
       <w:r>
         <w:rPr>
           <w:rFonts w:ascii="Garamond" w:hAnsi="Garamond" w:cs="Times New Roman"/>
-          <w:sz w:val="20"/>
-          <w:szCs w:val="20"/>
-        </w:rPr>
-        <w:t xml:space="preserve">underlying fundamental </w:t>
-      </w:r>
-      <w:r>
-        <w:rPr>
-          <w:rFonts w:ascii="Garamond" w:hAnsi="Garamond" w:cs="Times New Roman"/>
-          <w:sz w:val="20"/>
-          <w:szCs w:val="20"/>
-        </w:rPr>
-        <w:t>concepts</w:t>
-      </w:r>
-      <w:r>
-        <w:rPr>
-          <w:rFonts w:ascii="Garamond" w:hAnsi="Garamond" w:cs="Times New Roman"/>
-          <w:sz w:val="20"/>
-          <w:szCs w:val="20"/>
-        </w:rPr>
-        <w:t xml:space="preserve"> of chemistry </w:t>
-      </w:r>
-      <w:r>
-        <w:rPr>
-          <w:rFonts w:ascii="Garamond" w:hAnsi="Garamond" w:cs="Times New Roman"/>
-          <w:sz w:val="20"/>
-          <w:szCs w:val="20"/>
-        </w:rPr>
-        <w:t>present in</w:t>
-      </w:r>
-      <w:r>
-        <w:rPr>
-          <w:rFonts w:ascii="Garamond" w:hAnsi="Garamond" w:cs="Times New Roman"/>
+          <w:bCs/>
+          <w:sz w:val="20"/>
+          <w:szCs w:val="20"/>
+        </w:rPr>
+        <w:t>New York,</w:t>
+      </w:r>
+      <w:r>
+        <w:rPr>
+          <w:rFonts w:ascii="Garamond" w:hAnsi="Garamond" w:cs="Times New Roman"/>
+          <w:b/>
           <w:sz w:val="20"/>
           <w:szCs w:val="20"/>
         </w:rPr>
@@ -1514,10 +2223,271 @@
       <w:r>
         <w:rPr>
           <w:rFonts w:ascii="Garamond" w:hAnsi="Garamond" w:cs="Times New Roman"/>
-          <w:sz w:val="20"/>
-          <w:szCs w:val="20"/>
-        </w:rPr>
-        <w:t xml:space="preserve">lab experiments </w:t>
+          <w:bCs/>
+          <w:sz w:val="20"/>
+          <w:szCs w:val="20"/>
+        </w:rPr>
+        <w:t>NY</w:t>
+      </w:r>
+      <w:r>
+        <w:rPr>
+          <w:rFonts w:ascii="Garamond" w:hAnsi="Garamond" w:cs="Times New Roman"/>
+          <w:bCs/>
+          <w:sz w:val="20"/>
+          <w:szCs w:val="20"/>
+        </w:rPr>
+        <w:ptab w:relativeTo="margin" w:alignment="right" w:leader="none"/>
+      </w:r>
+      <w:r>
+        <w:rPr>
+          <w:rFonts w:ascii="Garamond" w:hAnsi="Garamond" w:cs="Times New Roman"/>
+          <w:bCs/>
+          <w:sz w:val="20"/>
+          <w:szCs w:val="20"/>
+        </w:rPr>
+        <w:t>August 2019 – Present</w:t>
+      </w:r>
+    </w:p>
+    <w:p>
+      <w:pPr>
+        <w:spacing w:after="0" w:line="240" w:lineRule="auto"/>
+        <w:contextualSpacing/>
+        <w:rPr>
+          <w:rFonts w:ascii="Garamond" w:hAnsi="Garamond" w:cs="Times New Roman"/>
+          <w:sz w:val="20"/>
+          <w:szCs w:val="20"/>
+        </w:rPr>
+      </w:pPr>
+      <w:r>
+        <w:rPr>
+          <w:rFonts w:ascii="Garamond" w:hAnsi="Garamond" w:cs="Times New Roman"/>
+          <w:b/>
+          <w:bCs/>
+          <w:i/>
+          <w:iCs/>
+          <w:sz w:val="20"/>
+          <w:szCs w:val="20"/>
+        </w:rPr>
+        <w:t xml:space="preserve">Subjects: </w:t>
+      </w:r>
+      <w:r>
+        <w:rPr>
+          <w:rFonts w:ascii="Garamond" w:hAnsi="Garamond"/>
+          <w:b/>
+          <w:bCs/>
+          <w:i/>
+          <w:iCs/>
+          <w:sz w:val="20"/>
+          <w:szCs w:val="20"/>
+        </w:rPr>
+        <w:t>SAT Math, Algebra, Trigonometry, Calculus, Statistics, Biology, Chemistry (All Middle School – College Level)</w:t>
+      </w:r>
+      <w:r>
+        <w:rPr>
+          <w:rFonts w:ascii="Garamond" w:hAnsi="Garamond"/>
+          <w:i/>
+          <w:iCs/>
+          <w:sz w:val="20"/>
+          <w:szCs w:val="20"/>
+        </w:rPr>
+        <w:ptab w:relativeTo="margin" w:alignment="right" w:leader="none"/>
+      </w:r>
+      <w:r>
+        <w:rPr>
+          <w:rFonts w:ascii="Garamond" w:hAnsi="Garamond" w:cs="Times New Roman"/>
+          <w:b/>
+          <w:sz w:val="20"/>
+          <w:szCs w:val="20"/>
+        </w:rPr>
+        <w:t xml:space="preserve"> </w:t>
+      </w:r>
+    </w:p>
+    <w:p>
+      <w:pPr>
+        <w:pStyle w:val="ListParagraph"/>
+        <w:numPr>
+          <w:ilvl w:val="0"/>
+          <w:numId w:val="9"/>
+        </w:numPr>
+        <w:spacing w:after="0" w:line="240" w:lineRule="auto"/>
+        <w:rPr>
+          <w:rFonts w:ascii="Garamond" w:hAnsi="Garamond" w:cs="Times New Roman"/>
+          <w:sz w:val="20"/>
+          <w:szCs w:val="20"/>
+        </w:rPr>
+      </w:pPr>
+      <w:r>
+        <w:rPr>
+          <w:rFonts w:ascii="Garamond" w:hAnsi="Garamond" w:cs="Times New Roman"/>
+          <w:sz w:val="20"/>
+          <w:szCs w:val="20"/>
+        </w:rPr>
+        <w:t>Prepare lesson plans tailored to needs of specific students and engage them using applicable examples and vernacular</w:t>
+      </w:r>
+    </w:p>
+    <w:p>
+      <w:pPr>
+        <w:pStyle w:val="ListParagraph"/>
+        <w:numPr>
+          <w:ilvl w:val="0"/>
+          <w:numId w:val="9"/>
+        </w:numPr>
+        <w:spacing w:line="240" w:lineRule="auto"/>
+        <w:rPr>
+          <w:rFonts w:ascii="Garamond" w:hAnsi="Garamond" w:cs="Times New Roman"/>
+          <w:sz w:val="20"/>
+          <w:szCs w:val="20"/>
+        </w:rPr>
+      </w:pPr>
+      <w:r>
+        <w:rPr>
+          <w:rFonts w:ascii="Garamond" w:hAnsi="Garamond" w:cs="Times New Roman"/>
+          <w:sz w:val="20"/>
+          <w:szCs w:val="20"/>
+        </w:rPr>
+        <w:t>Assist with assigned homework and projects</w:t>
+      </w:r>
+      <w:r>
+        <w:rPr>
+          <w:rFonts w:ascii="Garamond" w:hAnsi="Garamond" w:cs="Times New Roman"/>
+          <w:sz w:val="20"/>
+          <w:szCs w:val="20"/>
+        </w:rPr>
+        <w:t>, with r</w:t>
+      </w:r>
+      <w:r>
+        <w:rPr>
+          <w:rFonts w:ascii="Garamond" w:hAnsi="Garamond" w:cs="Times New Roman"/>
+          <w:sz w:val="20"/>
+          <w:szCs w:val="20"/>
+        </w:rPr>
+        <w:t>ecent clients receiv</w:t>
+      </w:r>
+      <w:r>
+        <w:rPr>
+          <w:rFonts w:ascii="Garamond" w:hAnsi="Garamond" w:cs="Times New Roman"/>
+          <w:sz w:val="20"/>
+          <w:szCs w:val="20"/>
+        </w:rPr>
+        <w:t>ing</w:t>
+      </w:r>
+      <w:r>
+        <w:rPr>
+          <w:rFonts w:ascii="Garamond" w:hAnsi="Garamond" w:cs="Times New Roman"/>
+          <w:sz w:val="20"/>
+          <w:szCs w:val="20"/>
+        </w:rPr>
+        <w:t xml:space="preserve"> high marks on the math section of the SAT and As in Calculus</w:t>
+      </w:r>
+    </w:p>
+    <w:p>
+      <w:pPr>
+        <w:spacing w:line="240" w:lineRule="auto"/>
+        <w:contextualSpacing/>
+        <w:rPr>
+          <w:rFonts w:ascii="Garamond" w:hAnsi="Garamond" w:cs="Times New Roman"/>
+          <w:sz w:val="20"/>
+          <w:szCs w:val="20"/>
+        </w:rPr>
+      </w:pPr>
+      <w:r>
+        <w:rPr>
+          <w:rFonts w:ascii="Garamond" w:hAnsi="Garamond"/>
+          <w:b/>
+          <w:bCs/>
+          <w:sz w:val="20"/>
+          <w:szCs w:val="20"/>
+        </w:rPr>
+        <w:t>Watch Limit</w:t>
+      </w:r>
+      <w:r>
+        <w:rPr>
+          <w:rFonts w:ascii="Garamond" w:hAnsi="Garamond"/>
+          <w:sz w:val="20"/>
+          <w:szCs w:val="20"/>
+        </w:rPr>
+        <w:t>,</w:t>
+      </w:r>
+      <w:r>
+        <w:rPr>
+          <w:rFonts w:ascii="Garamond" w:hAnsi="Garamond"/>
+          <w:b/>
+          <w:bCs/>
+          <w:sz w:val="20"/>
+          <w:szCs w:val="20"/>
+        </w:rPr>
+        <w:t xml:space="preserve"> </w:t>
+      </w:r>
+      <w:r>
+        <w:rPr>
+          <w:rFonts w:ascii="Garamond" w:hAnsi="Garamond"/>
+          <w:sz w:val="20"/>
+          <w:szCs w:val="20"/>
+        </w:rPr>
+        <w:t>New York, NY</w:t>
+      </w:r>
+      <w:r>
+        <w:rPr>
+          <w:rFonts w:ascii="Garamond" w:hAnsi="Garamond"/>
+          <w:sz w:val="20"/>
+          <w:szCs w:val="20"/>
+        </w:rPr>
+        <w:ptab w:relativeTo="margin" w:alignment="right" w:leader="none"/>
+      </w:r>
+      <w:r>
+        <w:rPr>
+          <w:rFonts w:ascii="Garamond" w:hAnsi="Garamond"/>
+          <w:sz w:val="20"/>
+          <w:szCs w:val="20"/>
+        </w:rPr>
+        <w:t>November 2019 – June 2021</w:t>
+      </w:r>
+      <w:r>
+        <w:rPr>
+          <w:rFonts w:ascii="Garamond" w:hAnsi="Garamond"/>
+          <w:i/>
+          <w:iCs/>
+          <w:sz w:val="20"/>
+          <w:szCs w:val="20"/>
+        </w:rPr>
+        <w:t xml:space="preserve"> </w:t>
+      </w:r>
+    </w:p>
+    <w:p>
+      <w:pPr>
+        <w:spacing w:after="0"/>
+        <w:contextualSpacing/>
+        <w:rPr>
+          <w:rFonts w:ascii="Garamond" w:hAnsi="Garamond"/>
+          <w:b/>
+          <w:bCs/>
+          <w:sz w:val="20"/>
+          <w:szCs w:val="20"/>
+        </w:rPr>
+      </w:pPr>
+      <w:r>
+        <w:rPr>
+          <w:rFonts w:ascii="Garamond" w:hAnsi="Garamond"/>
+          <w:b/>
+          <w:bCs/>
+          <w:i/>
+          <w:iCs/>
+          <w:sz w:val="20"/>
+          <w:szCs w:val="20"/>
+        </w:rPr>
+        <w:t>Operations Manager</w:t>
+      </w:r>
+      <w:r>
+        <w:rPr>
+          <w:rFonts w:ascii="Garamond" w:hAnsi="Garamond"/>
+          <w:b/>
+          <w:bCs/>
+          <w:i/>
+          <w:iCs/>
+          <w:sz w:val="20"/>
+          <w:szCs w:val="20"/>
+        </w:rPr>
+        <w:ptab w:relativeTo="margin" w:alignment="right" w:leader="none"/>
       </w:r>
     </w:p>
     <w:p>
@@ -1529,20 +2499,34 @@
         </w:numPr>
         <w:spacing w:after="0" w:line="240" w:lineRule="auto"/>
         <w:rPr>
-          <w:rFonts w:ascii="Garamond" w:hAnsi="Garamond" w:cs="Times New Roman"/>
-          <w:i/>
-          <w:iCs/>
-          <w:sz w:val="20"/>
-          <w:szCs w:val="20"/>
-        </w:rPr>
-      </w:pPr>
-      <w:r>
-        <w:rPr>
-          <w:rFonts w:ascii="Garamond" w:hAnsi="Garamond" w:cs="Times New Roman"/>
-          <w:sz w:val="20"/>
-          <w:szCs w:val="20"/>
-        </w:rPr>
-        <w:t>Assign students grades based on performance in laboratory and on lab reports</w:t>
+          <w:rFonts w:ascii="Garamond" w:hAnsi="Garamond"/>
+          <w:sz w:val="20"/>
+          <w:szCs w:val="20"/>
+        </w:rPr>
+      </w:pPr>
+      <w:r>
+        <w:rPr>
+          <w:rFonts w:ascii="Garamond" w:hAnsi="Garamond"/>
+          <w:sz w:val="20"/>
+          <w:szCs w:val="20"/>
+        </w:rPr>
+        <w:t>Examine</w:t>
+      </w:r>
+      <w:r>
+        <w:rPr>
+          <w:rFonts w:ascii="Garamond" w:hAnsi="Garamond"/>
+          <w:sz w:val="20"/>
+          <w:szCs w:val="20"/>
+        </w:rPr>
+        <w:t>d</w:t>
+      </w:r>
+      <w:r>
+        <w:rPr>
+          <w:rFonts w:ascii="Garamond" w:hAnsi="Garamond"/>
+          <w:sz w:val="20"/>
+          <w:szCs w:val="20"/>
+        </w:rPr>
+        <w:t xml:space="preserve"> monthly sales data to discover trends and set inventory prices based on current market value using R </w:t>
       </w:r>
     </w:p>
     <w:p>
@@ -1554,343 +2538,66 @@
         </w:numPr>
         <w:spacing w:after="0" w:line="240" w:lineRule="auto"/>
         <w:rPr>
-          <w:rFonts w:ascii="Garamond" w:hAnsi="Garamond" w:cs="Times New Roman"/>
-          <w:i/>
-          <w:iCs/>
-          <w:sz w:val="20"/>
-          <w:szCs w:val="20"/>
-        </w:rPr>
-      </w:pPr>
-      <w:r>
-        <w:rPr>
-          <w:rFonts w:ascii="Garamond" w:hAnsi="Garamond" w:cs="Times New Roman"/>
-          <w:sz w:val="20"/>
-          <w:szCs w:val="20"/>
-        </w:rPr>
-        <w:t xml:space="preserve">Host office hours once per week to provide additional instruction </w:t>
-      </w:r>
-    </w:p>
-    <w:p>
-      <w:pPr>
-        <w:spacing w:line="240" w:lineRule="auto"/>
-        <w:contextualSpacing/>
-        <w:rPr>
-          <w:rFonts w:ascii="Garamond" w:hAnsi="Garamond"/>
-          <w:b/>
-          <w:bCs/>
-          <w:sz w:val="20"/>
-          <w:szCs w:val="20"/>
-        </w:rPr>
-      </w:pPr>
-    </w:p>
-    <w:p>
-      <w:pPr>
-        <w:spacing w:after="0"/>
-        <w:contextualSpacing/>
-        <w:rPr>
-          <w:rFonts w:ascii="Garamond" w:hAnsi="Garamond" w:cs="Times New Roman"/>
-          <w:b/>
-          <w:sz w:val="20"/>
-          <w:szCs w:val="20"/>
-        </w:rPr>
-      </w:pPr>
-      <w:r>
-        <w:rPr>
-          <w:rFonts w:ascii="Garamond" w:hAnsi="Garamond"/>
-          <w:b/>
-          <w:bCs/>
-          <w:sz w:val="20"/>
-          <w:szCs w:val="20"/>
-        </w:rPr>
-        <w:t>Private Tutor</w:t>
-      </w:r>
-      <w:r>
-        <w:rPr>
-          <w:rFonts w:ascii="Garamond" w:hAnsi="Garamond" w:cs="Times New Roman"/>
-          <w:bCs/>
-          <w:sz w:val="20"/>
-          <w:szCs w:val="20"/>
-        </w:rPr>
-        <w:t>,</w:t>
-      </w:r>
-      <w:r>
-        <w:rPr>
-          <w:rFonts w:ascii="Garamond" w:hAnsi="Garamond" w:cs="Times New Roman"/>
-          <w:b/>
-          <w:sz w:val="20"/>
-          <w:szCs w:val="20"/>
-        </w:rPr>
-        <w:t xml:space="preserve"> </w:t>
-      </w:r>
-      <w:r>
-        <w:rPr>
-          <w:rFonts w:ascii="Garamond" w:hAnsi="Garamond" w:cs="Times New Roman"/>
-          <w:bCs/>
-          <w:sz w:val="20"/>
-          <w:szCs w:val="20"/>
-        </w:rPr>
-        <w:t>New York,</w:t>
-      </w:r>
-      <w:r>
-        <w:rPr>
-          <w:rFonts w:ascii="Garamond" w:hAnsi="Garamond" w:cs="Times New Roman"/>
-          <w:b/>
-          <w:sz w:val="20"/>
-          <w:szCs w:val="20"/>
-        </w:rPr>
-        <w:t xml:space="preserve"> </w:t>
-      </w:r>
-      <w:r>
-        <w:rPr>
-          <w:rFonts w:ascii="Garamond" w:hAnsi="Garamond" w:cs="Times New Roman"/>
-          <w:bCs/>
-          <w:sz w:val="20"/>
-          <w:szCs w:val="20"/>
-        </w:rPr>
-        <w:t>NY</w:t>
-      </w:r>
-      <w:r>
-        <w:rPr>
-          <w:rFonts w:ascii="Garamond" w:hAnsi="Garamond" w:cs="Times New Roman"/>
-          <w:bCs/>
-          <w:sz w:val="20"/>
-          <w:szCs w:val="20"/>
-        </w:rPr>
-        <w:ptab w:relativeTo="margin" w:alignment="right" w:leader="none"/>
-      </w:r>
-      <w:r>
-        <w:rPr>
-          <w:rFonts w:ascii="Garamond" w:hAnsi="Garamond" w:cs="Times New Roman"/>
-          <w:bCs/>
-          <w:sz w:val="20"/>
-          <w:szCs w:val="20"/>
-        </w:rPr>
-        <w:t>August 2019 – Present</w:t>
-      </w:r>
-    </w:p>
-    <w:p>
-      <w:pPr>
-        <w:spacing w:after="0" w:line="240" w:lineRule="auto"/>
-        <w:contextualSpacing/>
-        <w:rPr>
-          <w:rFonts w:ascii="Garamond" w:hAnsi="Garamond" w:cs="Times New Roman"/>
-          <w:sz w:val="20"/>
-          <w:szCs w:val="20"/>
-        </w:rPr>
-      </w:pPr>
-      <w:r>
-        <w:rPr>
-          <w:rFonts w:ascii="Garamond" w:hAnsi="Garamond" w:cs="Times New Roman"/>
-          <w:i/>
-          <w:iCs/>
-          <w:sz w:val="20"/>
-          <w:szCs w:val="20"/>
-        </w:rPr>
-        <w:t xml:space="preserve">Subjects: </w:t>
-      </w:r>
-      <w:r>
-        <w:rPr>
-          <w:rFonts w:ascii="Garamond" w:hAnsi="Garamond"/>
-          <w:i/>
-          <w:iCs/>
-          <w:sz w:val="20"/>
-          <w:szCs w:val="20"/>
-        </w:rPr>
-        <w:t>SAT Math, Algebra, Trigonometry, Calculus, Statistics, Biology, Chemistry (All Middle School – College Level)</w:t>
-      </w:r>
-      <w:r>
-        <w:rPr>
-          <w:rFonts w:ascii="Garamond" w:hAnsi="Garamond"/>
-          <w:i/>
-          <w:iCs/>
-          <w:sz w:val="20"/>
-          <w:szCs w:val="20"/>
-        </w:rPr>
-        <w:ptab w:relativeTo="margin" w:alignment="right" w:leader="none"/>
-      </w:r>
-      <w:r>
-        <w:rPr>
-          <w:rFonts w:ascii="Garamond" w:hAnsi="Garamond" w:cs="Times New Roman"/>
-          <w:b/>
-          <w:sz w:val="20"/>
-          <w:szCs w:val="20"/>
-        </w:rPr>
-        <w:t xml:space="preserve"> </w:t>
-      </w:r>
-    </w:p>
-    <w:p>
-      <w:pPr>
-        <w:pStyle w:val="ListParagraph"/>
-        <w:numPr>
-          <w:ilvl w:val="0"/>
-          <w:numId w:val="9"/>
-        </w:numPr>
-        <w:spacing w:after="0" w:line="240" w:lineRule="auto"/>
-        <w:rPr>
-          <w:rFonts w:ascii="Garamond" w:hAnsi="Garamond" w:cs="Times New Roman"/>
-          <w:sz w:val="20"/>
-          <w:szCs w:val="20"/>
-        </w:rPr>
-      </w:pPr>
-      <w:r>
-        <w:rPr>
-          <w:rFonts w:ascii="Garamond" w:hAnsi="Garamond" w:cs="Times New Roman"/>
-          <w:sz w:val="20"/>
-          <w:szCs w:val="20"/>
-        </w:rPr>
-        <w:t>Prepare lesson plans tailored to needs of specific students and engage them using applicable examples and vernacular</w:t>
-      </w:r>
-    </w:p>
-    <w:p>
-      <w:pPr>
-        <w:pStyle w:val="ListParagraph"/>
-        <w:numPr>
-          <w:ilvl w:val="0"/>
-          <w:numId w:val="9"/>
-        </w:numPr>
-        <w:spacing w:line="240" w:lineRule="auto"/>
-        <w:rPr>
-          <w:rFonts w:ascii="Garamond" w:hAnsi="Garamond" w:cs="Times New Roman"/>
-          <w:sz w:val="20"/>
-          <w:szCs w:val="20"/>
-        </w:rPr>
-      </w:pPr>
-      <w:r>
-        <w:rPr>
-          <w:rFonts w:ascii="Garamond" w:hAnsi="Garamond" w:cs="Times New Roman"/>
-          <w:sz w:val="20"/>
-          <w:szCs w:val="20"/>
-        </w:rPr>
-        <w:t>Assist with assigned homework and projects</w:t>
-      </w:r>
-    </w:p>
-    <w:p>
-      <w:pPr>
-        <w:pStyle w:val="ListParagraph"/>
-        <w:numPr>
-          <w:ilvl w:val="0"/>
-          <w:numId w:val="9"/>
-        </w:numPr>
-        <w:spacing w:line="240" w:lineRule="auto"/>
-        <w:rPr>
-          <w:rFonts w:ascii="Garamond" w:hAnsi="Garamond" w:cs="Times New Roman"/>
-          <w:sz w:val="20"/>
-          <w:szCs w:val="20"/>
-        </w:rPr>
-      </w:pPr>
-      <w:r>
-        <w:rPr>
-          <w:rFonts w:ascii="Garamond" w:hAnsi="Garamond" w:cs="Times New Roman"/>
-          <w:sz w:val="20"/>
-          <w:szCs w:val="20"/>
-        </w:rPr>
-        <w:t>Recent clients received high marks on the math section of the SAT and As in Calculus</w:t>
-      </w:r>
-    </w:p>
-    <w:p>
-      <w:pPr>
-        <w:spacing w:line="240" w:lineRule="auto"/>
-        <w:contextualSpacing/>
-        <w:rPr>
-          <w:rFonts w:ascii="Garamond" w:hAnsi="Garamond" w:cs="Times New Roman"/>
-          <w:sz w:val="20"/>
-          <w:szCs w:val="20"/>
-        </w:rPr>
-      </w:pPr>
-      <w:r>
-        <w:rPr>
-          <w:rFonts w:ascii="Garamond" w:hAnsi="Garamond"/>
-          <w:b/>
-          <w:bCs/>
-          <w:sz w:val="20"/>
-          <w:szCs w:val="20"/>
-        </w:rPr>
-        <w:t>Watch Limit</w:t>
-      </w:r>
-      <w:r>
-        <w:rPr>
-          <w:rFonts w:ascii="Garamond" w:hAnsi="Garamond"/>
-          <w:sz w:val="20"/>
-          <w:szCs w:val="20"/>
-        </w:rPr>
-        <w:t>,</w:t>
-      </w:r>
-      <w:r>
-        <w:rPr>
-          <w:rFonts w:ascii="Garamond" w:hAnsi="Garamond"/>
-          <w:b/>
-          <w:bCs/>
-          <w:sz w:val="20"/>
-          <w:szCs w:val="20"/>
-        </w:rPr>
-        <w:t xml:space="preserve"> </w:t>
-      </w:r>
-      <w:r>
-        <w:rPr>
-          <w:rFonts w:ascii="Garamond" w:hAnsi="Garamond"/>
-          <w:sz w:val="20"/>
-          <w:szCs w:val="20"/>
-        </w:rPr>
-        <w:t>New York, NY</w:t>
-      </w:r>
-      <w:r>
-        <w:rPr>
-          <w:rFonts w:ascii="Garamond" w:hAnsi="Garamond"/>
-          <w:sz w:val="20"/>
-          <w:szCs w:val="20"/>
-        </w:rPr>
-        <w:ptab w:relativeTo="margin" w:alignment="right" w:leader="none"/>
-      </w:r>
-      <w:r>
-        <w:rPr>
-          <w:rFonts w:ascii="Garamond" w:hAnsi="Garamond"/>
-          <w:sz w:val="20"/>
-          <w:szCs w:val="20"/>
-        </w:rPr>
-        <w:t>November 2019 – June 2021</w:t>
-      </w:r>
-      <w:r>
-        <w:rPr>
-          <w:rFonts w:ascii="Garamond" w:hAnsi="Garamond"/>
-          <w:i/>
-          <w:iCs/>
-          <w:sz w:val="20"/>
-          <w:szCs w:val="20"/>
-        </w:rPr>
-        <w:t xml:space="preserve"> </w:t>
-      </w:r>
-    </w:p>
-    <w:p>
-      <w:pPr>
-        <w:spacing w:after="0"/>
-        <w:contextualSpacing/>
-        <w:rPr>
-          <w:rFonts w:ascii="Garamond" w:hAnsi="Garamond"/>
-          <w:b/>
-          <w:bCs/>
-          <w:sz w:val="20"/>
-          <w:szCs w:val="20"/>
-        </w:rPr>
-      </w:pPr>
-      <w:r>
-        <w:rPr>
-          <w:rFonts w:ascii="Garamond" w:hAnsi="Garamond"/>
-          <w:i/>
-          <w:iCs/>
-          <w:sz w:val="20"/>
-          <w:szCs w:val="20"/>
-        </w:rPr>
-        <w:t>Operations Manager</w:t>
-      </w:r>
-      <w:r>
-        <w:rPr>
-          <w:rFonts w:ascii="Garamond" w:hAnsi="Garamond"/>
-          <w:i/>
-          <w:iCs/>
-          <w:sz w:val="20"/>
-          <w:szCs w:val="20"/>
-        </w:rPr>
-        <w:ptab w:relativeTo="margin" w:alignment="right" w:leader="none"/>
+          <w:rFonts w:ascii="Garamond" w:hAnsi="Garamond"/>
+          <w:sz w:val="20"/>
+          <w:szCs w:val="20"/>
+        </w:rPr>
+      </w:pPr>
+      <w:r>
+        <w:rPr>
+          <w:rFonts w:ascii="Garamond" w:hAnsi="Garamond"/>
+          <w:sz w:val="20"/>
+          <w:szCs w:val="20"/>
+        </w:rPr>
+        <w:t>Input and manage</w:t>
+      </w:r>
+      <w:r>
+        <w:rPr>
+          <w:rFonts w:ascii="Garamond" w:hAnsi="Garamond"/>
+          <w:sz w:val="20"/>
+          <w:szCs w:val="20"/>
+        </w:rPr>
+        <w:t>d</w:t>
+      </w:r>
+      <w:r>
+        <w:rPr>
+          <w:rFonts w:ascii="Garamond" w:hAnsi="Garamond"/>
+          <w:sz w:val="20"/>
+          <w:szCs w:val="20"/>
+        </w:rPr>
+        <w:t xml:space="preserve"> business inventory between </w:t>
+      </w:r>
+      <w:r>
+        <w:rPr>
+          <w:rFonts w:ascii="Garamond" w:hAnsi="Garamond"/>
+          <w:sz w:val="20"/>
+          <w:szCs w:val="20"/>
+        </w:rPr>
+        <w:t>$</w:t>
+      </w:r>
+      <w:r>
+        <w:rPr>
+          <w:rFonts w:ascii="Garamond" w:hAnsi="Garamond"/>
+          <w:sz w:val="20"/>
+          <w:szCs w:val="20"/>
+        </w:rPr>
+        <w:t xml:space="preserve">1-2 </w:t>
+      </w:r>
+      <w:r>
+        <w:rPr>
+          <w:rFonts w:ascii="Garamond" w:hAnsi="Garamond"/>
+          <w:sz w:val="20"/>
+          <w:szCs w:val="20"/>
+        </w:rPr>
+        <w:t>million</w:t>
+      </w:r>
+      <w:r>
+        <w:rPr>
+          <w:rFonts w:ascii="Garamond" w:hAnsi="Garamond"/>
+          <w:sz w:val="20"/>
+          <w:szCs w:val="20"/>
+        </w:rPr>
+        <w:t xml:space="preserve"> via MS Excel </w:t>
       </w:r>
     </w:p>
     <w:p>
@@ -1913,53 +2620,55 @@
           <w:sz w:val="20"/>
           <w:szCs w:val="20"/>
         </w:rPr>
-        <w:t xml:space="preserve">Examine monthly sales data to discover trends and set inventory prices based on current market value using R </w:t>
-      </w:r>
-    </w:p>
-    <w:p>
-      <w:pPr>
-        <w:pStyle w:val="ListParagraph"/>
-        <w:numPr>
-          <w:ilvl w:val="0"/>
-          <w:numId w:val="13"/>
-        </w:numPr>
-        <w:spacing w:after="0" w:line="240" w:lineRule="auto"/>
-        <w:rPr>
-          <w:rFonts w:ascii="Garamond" w:hAnsi="Garamond"/>
-          <w:sz w:val="20"/>
-          <w:szCs w:val="20"/>
-        </w:rPr>
-      </w:pPr>
-      <w:r>
-        <w:rPr>
-          <w:rFonts w:ascii="Garamond" w:hAnsi="Garamond"/>
-          <w:sz w:val="20"/>
-          <w:szCs w:val="20"/>
-        </w:rPr>
-        <w:t xml:space="preserve">Input and manage business inventory between 1-2 million dollars via MS Excel </w:t>
-      </w:r>
-    </w:p>
-    <w:p>
-      <w:pPr>
-        <w:pStyle w:val="ListParagraph"/>
-        <w:numPr>
-          <w:ilvl w:val="0"/>
-          <w:numId w:val="13"/>
-        </w:numPr>
-        <w:spacing w:after="0" w:line="240" w:lineRule="auto"/>
-        <w:rPr>
-          <w:rFonts w:ascii="Garamond" w:hAnsi="Garamond"/>
-          <w:sz w:val="20"/>
-          <w:szCs w:val="20"/>
-        </w:rPr>
-      </w:pPr>
-      <w:r>
-        <w:rPr>
-          <w:rFonts w:ascii="Garamond" w:hAnsi="Garamond"/>
-          <w:sz w:val="20"/>
-          <w:szCs w:val="20"/>
-        </w:rPr>
-        <w:t>Oversee and update website on rolling basis to accurately reflect market changes</w:t>
+        <w:t>Overs</w:t>
+      </w:r>
+      <w:r>
+        <w:rPr>
+          <w:rFonts w:ascii="Garamond" w:hAnsi="Garamond"/>
+          <w:sz w:val="20"/>
+          <w:szCs w:val="20"/>
+        </w:rPr>
+        <w:t xml:space="preserve">aw </w:t>
+      </w:r>
+      <w:r>
+        <w:rPr>
+          <w:rFonts w:ascii="Garamond" w:hAnsi="Garamond"/>
+          <w:sz w:val="20"/>
+          <w:szCs w:val="20"/>
+        </w:rPr>
+        <w:t>and upd</w:t>
+      </w:r>
+      <w:r>
+        <w:rPr>
+          <w:rFonts w:ascii="Garamond" w:hAnsi="Garamond"/>
+          <w:sz w:val="20"/>
+          <w:szCs w:val="20"/>
+        </w:rPr>
+        <w:t>a</w:t>
+      </w:r>
+      <w:r>
+        <w:rPr>
+          <w:rFonts w:ascii="Garamond" w:hAnsi="Garamond"/>
+          <w:sz w:val="20"/>
+          <w:szCs w:val="20"/>
+        </w:rPr>
+        <w:t>te</w:t>
+      </w:r>
+      <w:r>
+        <w:rPr>
+          <w:rFonts w:ascii="Garamond" w:hAnsi="Garamond"/>
+          <w:sz w:val="20"/>
+          <w:szCs w:val="20"/>
+        </w:rPr>
+        <w:t>d</w:t>
+      </w:r>
+      <w:r>
+        <w:rPr>
+          <w:rFonts w:ascii="Garamond" w:hAnsi="Garamond"/>
+          <w:sz w:val="20"/>
+          <w:szCs w:val="20"/>
+        </w:rPr>
+        <w:t xml:space="preserve"> website on rolling basis to accurately reflect market changes</w:t>
       </w:r>
     </w:p>
     <w:p>
@@ -2002,6 +2711,160 @@
     </w:p>
     <w:p>
       <w:pPr>
+        <w:tabs>
+          <w:tab w:val="left" w:pos="4392"/>
+        </w:tabs>
+        <w:spacing w:after="0" w:line="240" w:lineRule="auto"/>
+        <w:rPr>
+          <w:rFonts w:ascii="Garamond" w:hAnsi="Garamond" w:cs="Times New Roman"/>
+          <w:bCs/>
+          <w:sz w:val="20"/>
+          <w:szCs w:val="20"/>
+        </w:rPr>
+      </w:pPr>
+      <w:r>
+        <w:rPr>
+          <w:rFonts w:ascii="Garamond" w:hAnsi="Garamond" w:cs="Times New Roman"/>
+          <w:b/>
+          <w:sz w:val="20"/>
+          <w:szCs w:val="20"/>
+        </w:rPr>
+        <w:t>“</w:t>
+      </w:r>
+      <w:r>
+        <w:rPr>
+          <w:rFonts w:ascii="Garamond" w:hAnsi="Garamond" w:cs="Times New Roman"/>
+          <w:b/>
+          <w:sz w:val="20"/>
+          <w:szCs w:val="20"/>
+        </w:rPr>
+        <w:t>Predicting Heart Disease Using Diagnostic Tests,</w:t>
+      </w:r>
+      <w:r>
+        <w:rPr>
+          <w:rFonts w:ascii="Garamond" w:hAnsi="Garamond" w:cs="Times New Roman"/>
+          <w:b/>
+          <w:sz w:val="20"/>
+          <w:szCs w:val="20"/>
+        </w:rPr>
+        <w:t>”</w:t>
+      </w:r>
+      <w:r>
+        <w:rPr>
+          <w:rFonts w:ascii="Garamond" w:hAnsi="Garamond" w:cs="Times New Roman"/>
+          <w:b/>
+          <w:sz w:val="20"/>
+          <w:szCs w:val="20"/>
+        </w:rPr>
+        <w:t xml:space="preserve"> </w:t>
+      </w:r>
+      <w:r>
+        <w:rPr>
+          <w:rFonts w:ascii="Garamond" w:hAnsi="Garamond" w:cs="Times New Roman"/>
+          <w:bCs/>
+          <w:sz w:val="20"/>
+          <w:szCs w:val="20"/>
+        </w:rPr>
+        <w:t xml:space="preserve">Columbia University </w:t>
+      </w:r>
+      <w:r>
+        <w:rPr>
+          <w:rFonts w:ascii="Garamond" w:hAnsi="Garamond" w:cs="Times New Roman"/>
+          <w:bCs/>
+          <w:sz w:val="20"/>
+          <w:szCs w:val="20"/>
+        </w:rPr>
+        <w:ptab w:relativeTo="margin" w:alignment="right" w:leader="none"/>
+      </w:r>
+      <w:r>
+        <w:rPr>
+          <w:rFonts w:ascii="Garamond" w:hAnsi="Garamond" w:cs="Times New Roman"/>
+          <w:bCs/>
+          <w:sz w:val="20"/>
+          <w:szCs w:val="20"/>
+        </w:rPr>
+        <w:t>Fall 2021</w:t>
+      </w:r>
+    </w:p>
+    <w:p>
+      <w:pPr>
+        <w:tabs>
+          <w:tab w:val="left" w:pos="4392"/>
+        </w:tabs>
+        <w:spacing w:after="0" w:line="240" w:lineRule="auto"/>
+        <w:rPr>
+          <w:rFonts w:ascii="Garamond" w:hAnsi="Garamond" w:cs="Times New Roman"/>
+          <w:bCs/>
+          <w:sz w:val="20"/>
+          <w:szCs w:val="20"/>
+        </w:rPr>
+      </w:pPr>
+      <w:r>
+        <w:rPr>
+          <w:rFonts w:ascii="Garamond" w:hAnsi="Garamond" w:cs="Times New Roman"/>
+          <w:bCs/>
+          <w:sz w:val="20"/>
+          <w:szCs w:val="20"/>
+        </w:rPr>
+        <w:t>• W</w:t>
+      </w:r>
+      <w:r>
+        <w:rPr>
+          <w:rFonts w:ascii="Garamond" w:hAnsi="Garamond" w:cs="Times New Roman"/>
+          <w:bCs/>
+          <w:sz w:val="20"/>
+          <w:szCs w:val="20"/>
+        </w:rPr>
+        <w:t xml:space="preserve">orked individually </w:t>
+      </w:r>
+      <w:r>
+        <w:rPr>
+          <w:rFonts w:ascii="Garamond" w:hAnsi="Garamond" w:cs="Times New Roman"/>
+          <w:bCs/>
+          <w:sz w:val="20"/>
+          <w:szCs w:val="20"/>
+        </w:rPr>
+        <w:t xml:space="preserve">to create logistic regression model predicting heart disease </w:t>
+      </w:r>
+      <w:r>
+        <w:rPr>
+          <w:rFonts w:ascii="Garamond" w:hAnsi="Garamond" w:cs="Times New Roman"/>
+          <w:bCs/>
+          <w:sz w:val="20"/>
+          <w:szCs w:val="20"/>
+        </w:rPr>
+        <w:t>in</w:t>
+      </w:r>
+      <w:r>
+        <w:rPr>
+          <w:rFonts w:ascii="Garamond" w:hAnsi="Garamond" w:cs="Times New Roman"/>
+          <w:bCs/>
+          <w:sz w:val="20"/>
+          <w:szCs w:val="20"/>
+        </w:rPr>
+        <w:t xml:space="preserve"> patients from</w:t>
+      </w:r>
+      <w:r>
+        <w:rPr>
+          <w:rFonts w:ascii="Garamond" w:hAnsi="Garamond" w:cs="Times New Roman"/>
+          <w:bCs/>
+          <w:sz w:val="20"/>
+          <w:szCs w:val="20"/>
+        </w:rPr>
+        <w:t xml:space="preserve"> U.S. and European hospitals.</w:t>
+      </w:r>
+      <w:r>
+        <w:rPr>
+          <w:rFonts w:ascii="Garamond" w:hAnsi="Garamond" w:cs="Times New Roman"/>
+          <w:bCs/>
+          <w:sz w:val="20"/>
+          <w:szCs w:val="20"/>
+        </w:rPr>
+        <w:t xml:space="preserve"> </w:t>
+      </w:r>
+    </w:p>
+    <w:p>
+      <w:pPr>
         <w:spacing w:line="240" w:lineRule="auto"/>
         <w:contextualSpacing/>
         <w:rPr>
@@ -2018,7 +2881,16 @@
           <w:sz w:val="20"/>
           <w:szCs w:val="20"/>
         </w:rPr>
-        <w:t xml:space="preserve">“Predicting Survival on the Sinking R.M.S. </w:t>
+        <w:t>“</w:t>
+      </w:r>
+      <w:r>
+        <w:rPr>
+          <w:rFonts w:ascii="Garamond" w:hAnsi="Garamond" w:cs="Times New Roman"/>
+          <w:b/>
+          <w:sz w:val="20"/>
+          <w:szCs w:val="20"/>
+        </w:rPr>
+        <w:t xml:space="preserve">Predicting Survival on the Sinking R.M.S. </w:t>
       </w:r>
       <w:r>
         <w:rPr>
@@ -2038,16 +2910,34 @@
           <w:sz w:val="20"/>
           <w:szCs w:val="20"/>
         </w:rPr>
+        <w:t>,</w:t>
+      </w:r>
+      <w:r>
+        <w:rPr>
+          <w:rFonts w:ascii="Garamond" w:hAnsi="Garamond" w:cs="Times New Roman"/>
+          <w:b/>
+          <w:sz w:val="20"/>
+          <w:szCs w:val="20"/>
+        </w:rPr>
         <w:t>”</w:t>
       </w:r>
       <w:r>
         <w:rPr>
           <w:rFonts w:ascii="Garamond" w:hAnsi="Garamond" w:cs="Times New Roman"/>
-          <w:bCs/>
-          <w:sz w:val="20"/>
-          <w:szCs w:val="20"/>
-        </w:rPr>
-        <w:t xml:space="preserve">, Columbia University </w:t>
+          <w:b/>
+          <w:sz w:val="20"/>
+          <w:szCs w:val="20"/>
+        </w:rPr>
+        <w:t xml:space="preserve"> </w:t>
+      </w:r>
+      <w:r>
+        <w:rPr>
+          <w:rFonts w:ascii="Garamond" w:hAnsi="Garamond" w:cs="Times New Roman"/>
+          <w:bCs/>
+          <w:sz w:val="20"/>
+          <w:szCs w:val="20"/>
+        </w:rPr>
+        <w:t xml:space="preserve">Columbia University </w:t>
       </w:r>
       <w:r>
         <w:rPr>
@@ -2086,7 +2976,25 @@
           <w:sz w:val="20"/>
           <w:szCs w:val="20"/>
         </w:rPr>
-        <w:t xml:space="preserve">• Worked in group of two to train and test machine learning models to predict passenger survival on the infamous sinking cruise ship, </w:t>
+        <w:t xml:space="preserve">• Worked in </w:t>
+      </w:r>
+      <w:r>
+        <w:rPr>
+          <w:rFonts w:ascii="Garamond" w:hAnsi="Garamond" w:cs="Times New Roman"/>
+          <w:bCs/>
+          <w:sz w:val="20"/>
+          <w:szCs w:val="20"/>
+        </w:rPr>
+        <w:t>team</w:t>
+      </w:r>
+      <w:r>
+        <w:rPr>
+          <w:rFonts w:ascii="Garamond" w:hAnsi="Garamond" w:cs="Times New Roman"/>
+          <w:bCs/>
+          <w:sz w:val="20"/>
+          <w:szCs w:val="20"/>
+        </w:rPr>
+        <w:t xml:space="preserve"> of two to train and test machine learning models to predict passenger survival on the infamous sinking cruise ship, </w:t>
       </w:r>
       <w:r>
         <w:rPr>
@@ -2127,16 +3035,25 @@
           <w:sz w:val="20"/>
           <w:szCs w:val="20"/>
         </w:rPr>
-        <w:t>“Predicting the Outcome of the 2021 NCAA DI Men’s Basketball Tournament”</w:t>
-      </w:r>
-      <w:r>
-        <w:rPr>
-          <w:rFonts w:ascii="Garamond" w:hAnsi="Garamond" w:cs="Times New Roman"/>
-          <w:bCs/>
-          <w:sz w:val="20"/>
-          <w:szCs w:val="20"/>
-        </w:rPr>
-        <w:t xml:space="preserve">, Columbia University </w:t>
+        <w:t>“Predicting the Outcome of the 2021 NCAA DI Men’s Basketball Tournament</w:t>
+      </w:r>
+      <w:r>
+        <w:rPr>
+          <w:rFonts w:ascii="Garamond" w:hAnsi="Garamond" w:cs="Times New Roman"/>
+          <w:b/>
+          <w:sz w:val="20"/>
+          <w:szCs w:val="20"/>
+        </w:rPr>
+        <w:t xml:space="preserve">,” </w:t>
+      </w:r>
+      <w:r>
+        <w:rPr>
+          <w:rFonts w:ascii="Garamond" w:hAnsi="Garamond" w:cs="Times New Roman"/>
+          <w:bCs/>
+          <w:sz w:val="20"/>
+          <w:szCs w:val="20"/>
+        </w:rPr>
+        <w:t xml:space="preserve">Columbia University </w:t>
       </w:r>
       <w:r>
         <w:rPr>
@@ -2196,16 +3113,34 @@
           <w:sz w:val="20"/>
           <w:szCs w:val="20"/>
         </w:rPr>
-        <w:t>“Future of COVID-19: Looking at Past Pandemics”</w:t>
-      </w:r>
-      <w:r>
-        <w:rPr>
-          <w:rFonts w:ascii="Garamond" w:hAnsi="Garamond" w:cs="Times New Roman"/>
-          <w:bCs/>
-          <w:sz w:val="20"/>
-          <w:szCs w:val="20"/>
-        </w:rPr>
-        <w:t xml:space="preserve">, Columbia University </w:t>
+        <w:t>“Future of COVID-19: Looking at Past Pandemics</w:t>
+      </w:r>
+      <w:r>
+        <w:rPr>
+          <w:rFonts w:ascii="Garamond" w:hAnsi="Garamond" w:cs="Times New Roman"/>
+          <w:b/>
+          <w:sz w:val="20"/>
+          <w:szCs w:val="20"/>
+        </w:rPr>
+        <w:t>,</w:t>
+      </w:r>
+      <w:r>
+        <w:rPr>
+          <w:rFonts w:ascii="Garamond" w:hAnsi="Garamond" w:cs="Times New Roman"/>
+          <w:b/>
+          <w:sz w:val="20"/>
+          <w:szCs w:val="20"/>
+        </w:rPr>
+        <w:t>”</w:t>
+      </w:r>
+      <w:r>
+        <w:rPr>
+          <w:rFonts w:ascii="Garamond" w:hAnsi="Garamond" w:cs="Times New Roman"/>
+          <w:bCs/>
+          <w:sz w:val="20"/>
+          <w:szCs w:val="20"/>
+        </w:rPr>
+        <w:t xml:space="preserve"> Columbia University </w:t>
       </w:r>
       <w:r>
         <w:rPr>
@@ -2244,7 +3179,25 @@
           <w:sz w:val="20"/>
           <w:szCs w:val="20"/>
         </w:rPr>
-        <w:t>• Worked in group of four to develop website with interactive plots and maps with up-to-date data, comparing COVID-19 cumulative case and death data to that of past pandemics and seasonal flu.</w:t>
+        <w:t xml:space="preserve">• Worked in </w:t>
+      </w:r>
+      <w:r>
+        <w:rPr>
+          <w:rFonts w:ascii="Garamond" w:hAnsi="Garamond" w:cs="Times New Roman"/>
+          <w:bCs/>
+          <w:sz w:val="20"/>
+          <w:szCs w:val="20"/>
+        </w:rPr>
+        <w:t>team</w:t>
+      </w:r>
+      <w:r>
+        <w:rPr>
+          <w:rFonts w:ascii="Garamond" w:hAnsi="Garamond" w:cs="Times New Roman"/>
+          <w:bCs/>
+          <w:sz w:val="20"/>
+          <w:szCs w:val="20"/>
+        </w:rPr>
+        <w:t xml:space="preserve"> of four to develop website with interactive plots and maps with up-to-date data, comparing COVID-19 cumulative case and death data to that of past pandemics and seasonal flu.</w:t>
       </w:r>
     </w:p>
     <w:p>
@@ -2265,16 +3218,34 @@
           <w:sz w:val="20"/>
           <w:szCs w:val="20"/>
         </w:rPr>
-        <w:t>“Linear Model to Explain Hate Crimes in the U.S. in 2016”</w:t>
-      </w:r>
-      <w:r>
-        <w:rPr>
-          <w:rFonts w:ascii="Garamond" w:hAnsi="Garamond" w:cs="Times New Roman"/>
-          <w:bCs/>
-          <w:sz w:val="20"/>
-          <w:szCs w:val="20"/>
-        </w:rPr>
-        <w:t xml:space="preserve">, Columbia University </w:t>
+        <w:t>“Linear Model to Explain Hate Crimes in the U.S. in 2016</w:t>
+      </w:r>
+      <w:r>
+        <w:rPr>
+          <w:rFonts w:ascii="Garamond" w:hAnsi="Garamond" w:cs="Times New Roman"/>
+          <w:b/>
+          <w:sz w:val="20"/>
+          <w:szCs w:val="20"/>
+        </w:rPr>
+        <w:t>,</w:t>
+      </w:r>
+      <w:r>
+        <w:rPr>
+          <w:rFonts w:ascii="Garamond" w:hAnsi="Garamond" w:cs="Times New Roman"/>
+          <w:b/>
+          <w:sz w:val="20"/>
+          <w:szCs w:val="20"/>
+        </w:rPr>
+        <w:t>”</w:t>
+      </w:r>
+      <w:r>
+        <w:rPr>
+          <w:rFonts w:ascii="Garamond" w:hAnsi="Garamond" w:cs="Times New Roman"/>
+          <w:bCs/>
+          <w:sz w:val="20"/>
+          <w:szCs w:val="20"/>
+        </w:rPr>
+        <w:t xml:space="preserve"> Columbia University </w:t>
       </w:r>
       <w:r>
         <w:rPr>
@@ -2313,7 +3284,25 @@
           <w:sz w:val="20"/>
           <w:szCs w:val="20"/>
         </w:rPr>
-        <w:t>• Worked in group of five to construct linear models and study covariates associated with hate crimes in the U.S. in 2016.</w:t>
+        <w:t xml:space="preserve">• Worked in </w:t>
+      </w:r>
+      <w:r>
+        <w:rPr>
+          <w:rFonts w:ascii="Garamond" w:hAnsi="Garamond" w:cs="Times New Roman"/>
+          <w:bCs/>
+          <w:sz w:val="20"/>
+          <w:szCs w:val="20"/>
+        </w:rPr>
+        <w:t>team</w:t>
+      </w:r>
+      <w:r>
+        <w:rPr>
+          <w:rFonts w:ascii="Garamond" w:hAnsi="Garamond" w:cs="Times New Roman"/>
+          <w:bCs/>
+          <w:sz w:val="20"/>
+          <w:szCs w:val="20"/>
+        </w:rPr>
+        <w:t xml:space="preserve"> of five to construct linear models and study covariates associated with hate crimes in the U.S. in 2016.</w:t>
       </w:r>
     </w:p>
     <w:p>
@@ -2426,7 +3415,25 @@
           <w:sz w:val="20"/>
           <w:szCs w:val="20"/>
         </w:rPr>
-        <w:t xml:space="preserve">R, </w:t>
+        <w:t>R,</w:t>
+      </w:r>
+      <w:r>
+        <w:rPr>
+          <w:rFonts w:ascii="Garamond" w:hAnsi="Garamond" w:cs="Times New Roman"/>
+          <w:bCs/>
+          <w:sz w:val="20"/>
+          <w:szCs w:val="20"/>
+        </w:rPr>
+        <w:t xml:space="preserve"> Python,</w:t>
+      </w:r>
+      <w:r>
+        <w:rPr>
+          <w:rFonts w:ascii="Garamond" w:hAnsi="Garamond" w:cs="Times New Roman"/>
+          <w:bCs/>
+          <w:sz w:val="20"/>
+          <w:szCs w:val="20"/>
+        </w:rPr>
+        <w:t xml:space="preserve"> </w:t>
       </w:r>
       <w:r>
         <w:rPr>
@@ -2453,7 +3460,7 @@
           <w:sz w:val="20"/>
           <w:szCs w:val="20"/>
         </w:rPr>
-        <w:t xml:space="preserve">Access, and </w:t>
+        <w:t xml:space="preserve">Access, </w:t>
       </w:r>
       <w:r>
         <w:rPr>
@@ -2471,7 +3478,7 @@
           <w:sz w:val="20"/>
           <w:szCs w:val="20"/>
         </w:rPr>
-        <w:t xml:space="preserve"> </w:t>
+        <w:t xml:space="preserve">, PowerPoint, and Word </w:t>
       </w:r>
       <w:r>
         <w:rPr>
@@ -2485,7 +3492,7 @@
     </w:p>
     <w:sectPr>
       <w:pgSz w:w="12240" w:h="15840" w:code="1"/>
-      <w:pgMar w:top="504" w:right="504" w:bottom="504" w:left="504" w:header="720" w:footer="720" w:gutter="0"/>
+      <w:pgMar w:top="648" w:right="504" w:bottom="648" w:left="504" w:header="720" w:footer="720" w:gutter="0"/>
       <w:cols w:space="720"/>
       <w:docGrid w:linePitch="360"/>
     </w:sectPr>

</xml_diff>

<commit_message>
updated pro ppic and resume
</commit_message>
<xml_diff>
--- a/resume.docx
+++ b/resume.docx
@@ -1,6 +1,6 @@
 
 <file path=word/document.xml><?xml version="1.0" encoding="utf-8"?>
-<w:document xmlns:wpc="http://schemas.microsoft.com/office/word/2010/wordprocessingCanvas" xmlns:cx="http://schemas.microsoft.com/office/drawing/2014/chartex" xmlns:cx1="http://schemas.microsoft.com/office/drawing/2015/9/8/chartex" xmlns:cx2="http://schemas.microsoft.com/office/drawing/2015/10/21/chartex" xmlns:cx3="http://schemas.microsoft.com/office/drawing/2016/5/9/chartex" xmlns:cx4="http://schemas.microsoft.com/office/drawing/2016/5/10/chartex" xmlns:cx5="http://schemas.microsoft.com/office/drawing/2016/5/11/chartex" xmlns:cx6="http://schemas.microsoft.com/office/drawing/2016/5/12/chartex" xmlns:cx7="http://schemas.microsoft.com/office/drawing/2016/5/13/chartex" xmlns:cx8="http://schemas.microsoft.com/office/drawing/2016/5/14/chartex" xmlns:mc="http://schemas.openxmlformats.org/markup-compatibility/2006" xmlns:aink="http://schemas.microsoft.com/office/drawing/2016/ink" xmlns:am3d="http://schemas.microsoft.com/office/drawing/2017/model3d" xmlns:o="urn:schemas-microsoft-com:office:office" xmlns:r="http://schemas.openxmlformats.org/officeDocument/2006/relationships" xmlns:m="http://schemas.openxmlformats.org/officeDocument/2006/math" xmlns:v="urn:schemas-microsoft-com:vml" xmlns:wp14="http://schemas.microsoft.com/office/word/2010/wordprocessingDrawing" xmlns:wp="http://schemas.openxmlformats.org/drawingml/2006/wordprocessingDrawing" xmlns:w10="urn:schemas-microsoft-com:office:word" xmlns:w="http://schemas.openxmlformats.org/wordprocessingml/2006/main" xmlns:w14="http://schemas.microsoft.com/office/word/2010/wordml" xmlns:w15="http://schemas.microsoft.com/office/word/2012/wordml" xmlns:w16cex="http://schemas.microsoft.com/office/word/2018/wordml/cex" xmlns:w16cid="http://schemas.microsoft.com/office/word/2016/wordml/cid" xmlns:w16="http://schemas.microsoft.com/office/word/2018/wordml" xmlns:w16sdtdh="http://schemas.microsoft.com/office/word/2020/wordml/sdtdatahash" xmlns:w16se="http://schemas.microsoft.com/office/word/2015/wordml/symex" xmlns:wpg="http://schemas.microsoft.com/office/word/2010/wordprocessingGroup" xmlns:wpi="http://schemas.microsoft.com/office/word/2010/wordprocessingInk" xmlns:wne="http://schemas.microsoft.com/office/word/2006/wordml" xmlns:wps="http://schemas.microsoft.com/office/word/2010/wordprocessingShape" mc:Ignorable="w14 w15 w16se w16cid w16 w16cex w16sdtdh wp14">
+<w:document xmlns:wpc="http://schemas.microsoft.com/office/word/2010/wordprocessingCanvas" xmlns:cx="http://schemas.microsoft.com/office/drawing/2014/chartex" xmlns:cx1="http://schemas.microsoft.com/office/drawing/2015/9/8/chartex" xmlns:cx2="http://schemas.microsoft.com/office/drawing/2015/10/21/chartex" xmlns:cx3="http://schemas.microsoft.com/office/drawing/2016/5/9/chartex" xmlns:cx4="http://schemas.microsoft.com/office/drawing/2016/5/10/chartex" xmlns:cx5="http://schemas.microsoft.com/office/drawing/2016/5/11/chartex" xmlns:cx6="http://schemas.microsoft.com/office/drawing/2016/5/12/chartex" xmlns:cx7="http://schemas.microsoft.com/office/drawing/2016/5/13/chartex" xmlns:cx8="http://schemas.microsoft.com/office/drawing/2016/5/14/chartex" xmlns:mc="http://schemas.openxmlformats.org/markup-compatibility/2006" xmlns:aink="http://schemas.microsoft.com/office/drawing/2016/ink" xmlns:am3d="http://schemas.microsoft.com/office/drawing/2017/model3d" xmlns:o="urn:schemas-microsoft-com:office:office" xmlns:oel="http://schemas.microsoft.com/office/2019/extlst" xmlns:r="http://schemas.openxmlformats.org/officeDocument/2006/relationships" xmlns:m="http://schemas.openxmlformats.org/officeDocument/2006/math" xmlns:v="urn:schemas-microsoft-com:vml" xmlns:wp14="http://schemas.microsoft.com/office/word/2010/wordprocessingDrawing" xmlns:wp="http://schemas.openxmlformats.org/drawingml/2006/wordprocessingDrawing" xmlns:w10="urn:schemas-microsoft-com:office:word" xmlns:w="http://schemas.openxmlformats.org/wordprocessingml/2006/main" xmlns:w14="http://schemas.microsoft.com/office/word/2010/wordml" xmlns:w15="http://schemas.microsoft.com/office/word/2012/wordml" xmlns:w16cex="http://schemas.microsoft.com/office/word/2018/wordml/cex" xmlns:w16cid="http://schemas.microsoft.com/office/word/2016/wordml/cid" xmlns:w16="http://schemas.microsoft.com/office/word/2018/wordml" xmlns:w16sdtdh="http://schemas.microsoft.com/office/word/2020/wordml/sdtdatahash" xmlns:w16se="http://schemas.microsoft.com/office/word/2015/wordml/symex" xmlns:wpg="http://schemas.microsoft.com/office/word/2010/wordprocessingGroup" xmlns:wpi="http://schemas.microsoft.com/office/word/2010/wordprocessingInk" xmlns:wne="http://schemas.microsoft.com/office/word/2006/wordml" xmlns:wps="http://schemas.microsoft.com/office/word/2010/wordprocessingShape" mc:Ignorable="w14 w15 w16se w16cid w16 w16cex w16sdtdh wp14">
   <w:body>
     <w:p>
       <w:pPr>
@@ -196,15 +196,6 @@
           <w:sz w:val="20"/>
           <w:szCs w:val="20"/>
         </w:rPr>
-        <w:t xml:space="preserve">Expected </w:t>
-      </w:r>
-      <w:r>
-        <w:rPr>
-          <w:rFonts w:ascii="Garamond" w:hAnsi="Garamond" w:cs="Times New Roman"/>
-          <w:bCs/>
-          <w:sz w:val="20"/>
-          <w:szCs w:val="20"/>
-        </w:rPr>
         <w:t>May 2022</w:t>
       </w:r>
     </w:p>
@@ -273,7 +264,7 @@
           <w:sz w:val="20"/>
           <w:szCs w:val="20"/>
         </w:rPr>
-        <w:t>0</w:t>
+        <w:t>1</w:t>
       </w:r>
     </w:p>
     <w:p>
@@ -1213,6 +1204,180 @@
           <w:sz w:val="20"/>
           <w:szCs w:val="20"/>
         </w:rPr>
+        <w:t>Memorial Sloan Kettering Cancer</w:t>
+      </w:r>
+      <w:r>
+        <w:rPr>
+          <w:b/>
+          <w:bCs/>
+          <w:sz w:val="20"/>
+          <w:szCs w:val="20"/>
+        </w:rPr>
+        <w:t xml:space="preserve"> </w:t>
+      </w:r>
+      <w:r>
+        <w:rPr>
+          <w:b/>
+          <w:bCs/>
+          <w:sz w:val="20"/>
+          <w:szCs w:val="20"/>
+        </w:rPr>
+        <w:t>Center</w:t>
+      </w:r>
+      <w:r>
+        <w:rPr>
+          <w:b/>
+          <w:bCs/>
+          <w:sz w:val="20"/>
+          <w:szCs w:val="20"/>
+        </w:rPr>
+        <w:t xml:space="preserve">, </w:t>
+      </w:r>
+      <w:r>
+        <w:rPr>
+          <w:b/>
+          <w:bCs/>
+          <w:sz w:val="20"/>
+          <w:szCs w:val="20"/>
+        </w:rPr>
+        <w:t>Department of Epidemiology &amp; Biostatistics</w:t>
+      </w:r>
+      <w:r>
+        <w:rPr>
+          <w:sz w:val="20"/>
+          <w:szCs w:val="20"/>
+        </w:rPr>
+        <w:t xml:space="preserve">, </w:t>
+      </w:r>
+      <w:r>
+        <w:rPr>
+          <w:sz w:val="20"/>
+          <w:szCs w:val="20"/>
+        </w:rPr>
+        <w:t xml:space="preserve">New York, NY </w:t>
+      </w:r>
+      <w:r>
+        <w:rPr>
+          <w:sz w:val="20"/>
+          <w:szCs w:val="20"/>
+        </w:rPr>
+        <w:ptab w:relativeTo="margin" w:alignment="right" w:leader="none"/>
+      </w:r>
+      <w:r>
+        <w:rPr>
+          <w:sz w:val="20"/>
+          <w:szCs w:val="20"/>
+        </w:rPr>
+        <w:t xml:space="preserve"> </w:t>
+      </w:r>
+      <w:r>
+        <w:rPr>
+          <w:sz w:val="20"/>
+          <w:szCs w:val="20"/>
+        </w:rPr>
+        <w:t xml:space="preserve">May 2022 </w:t>
+      </w:r>
+      <w:r>
+        <w:rPr>
+          <w:sz w:val="20"/>
+          <w:szCs w:val="20"/>
+        </w:rPr>
+        <w:t xml:space="preserve">– </w:t>
+      </w:r>
+      <w:r>
+        <w:rPr>
+          <w:sz w:val="20"/>
+          <w:szCs w:val="20"/>
+        </w:rPr>
+        <w:t>Present</w:t>
+      </w:r>
+    </w:p>
+    <w:p>
+      <w:pPr>
+        <w:pStyle w:val="Default"/>
+        <w:rPr>
+          <w:b/>
+          <w:bCs/>
+          <w:i/>
+          <w:iCs/>
+          <w:sz w:val="20"/>
+          <w:szCs w:val="20"/>
+        </w:rPr>
+      </w:pPr>
+      <w:r>
+        <w:rPr>
+          <w:b/>
+          <w:bCs/>
+          <w:i/>
+          <w:iCs/>
+          <w:sz w:val="20"/>
+          <w:szCs w:val="20"/>
+        </w:rPr>
+        <w:t>Assistant</w:t>
+      </w:r>
+      <w:r>
+        <w:rPr>
+          <w:b/>
+          <w:bCs/>
+          <w:i/>
+          <w:iCs/>
+          <w:sz w:val="20"/>
+          <w:szCs w:val="20"/>
+        </w:rPr>
+        <w:t xml:space="preserve"> </w:t>
+      </w:r>
+      <w:r>
+        <w:rPr>
+          <w:b/>
+          <w:bCs/>
+          <w:i/>
+          <w:iCs/>
+          <w:sz w:val="20"/>
+          <w:szCs w:val="20"/>
+        </w:rPr>
+        <w:t>Research</w:t>
+      </w:r>
+      <w:r>
+        <w:rPr>
+          <w:b/>
+          <w:bCs/>
+          <w:i/>
+          <w:iCs/>
+          <w:sz w:val="20"/>
+          <w:szCs w:val="20"/>
+        </w:rPr>
+        <w:t xml:space="preserve"> Biostatistician</w:t>
+      </w:r>
+    </w:p>
+    <w:p>
+      <w:pPr>
+        <w:tabs>
+          <w:tab w:val="left" w:pos="4392"/>
+        </w:tabs>
+        <w:spacing w:after="0" w:line="240" w:lineRule="auto"/>
+        <w:rPr>
+          <w:rFonts w:ascii="Garamond" w:hAnsi="Garamond" w:cs="Times New Roman"/>
+          <w:b/>
+          <w:sz w:val="24"/>
+          <w:szCs w:val="24"/>
+        </w:rPr>
+      </w:pPr>
+    </w:p>
+    <w:p>
+      <w:pPr>
+        <w:pStyle w:val="Default"/>
+        <w:rPr>
+          <w:sz w:val="20"/>
+          <w:szCs w:val="20"/>
+        </w:rPr>
+      </w:pPr>
+      <w:r>
+        <w:rPr>
+          <w:b/>
+          <w:bCs/>
+          <w:sz w:val="20"/>
+          <w:szCs w:val="20"/>
+        </w:rPr>
         <w:t>Columbia University M</w:t>
       </w:r>
       <w:r>
@@ -1261,7 +1426,21 @@
           <w:sz w:val="20"/>
           <w:szCs w:val="20"/>
         </w:rPr>
-        <w:t xml:space="preserve">June 2021 – Present </w:t>
+        <w:t xml:space="preserve">June 2021 – </w:t>
+      </w:r>
+      <w:r>
+        <w:rPr>
+          <w:sz w:val="20"/>
+          <w:szCs w:val="20"/>
+        </w:rPr>
+        <w:t>May 2022</w:t>
+      </w:r>
+      <w:r>
+        <w:rPr>
+          <w:sz w:val="20"/>
+          <w:szCs w:val="20"/>
+        </w:rPr>
+        <w:t xml:space="preserve"> </w:t>
       </w:r>
     </w:p>
     <w:p>
@@ -1310,7 +1489,23 @@
           <w:sz w:val="20"/>
           <w:szCs w:val="20"/>
         </w:rPr>
-        <w:t xml:space="preserve">Develop statistical models to examine significance of multiracial identification across 8 health outcomes and 4 covariates using R </w:t>
+        <w:t>Develop</w:t>
+      </w:r>
+      <w:r>
+        <w:rPr>
+          <w:rFonts w:ascii="Garamond" w:hAnsi="Garamond" w:cs="Times New Roman"/>
+          <w:sz w:val="20"/>
+          <w:szCs w:val="20"/>
+        </w:rPr>
+        <w:t>ed</w:t>
+      </w:r>
+      <w:r>
+        <w:rPr>
+          <w:rFonts w:ascii="Garamond" w:hAnsi="Garamond" w:cs="Times New Roman"/>
+          <w:sz w:val="20"/>
+          <w:szCs w:val="20"/>
+        </w:rPr>
+        <w:t xml:space="preserve"> statistical models to examine significance of multiracial identification across 8 health outcomes and 4 covariates using R </w:t>
       </w:r>
     </w:p>
     <w:p>
@@ -1343,6 +1538,14 @@
           <w:sz w:val="20"/>
           <w:szCs w:val="20"/>
         </w:rPr>
+        <w:t>ed</w:t>
+      </w:r>
+      <w:r>
+        <w:rPr>
+          <w:rFonts w:ascii="Garamond" w:hAnsi="Garamond"/>
+          <w:sz w:val="20"/>
+          <w:szCs w:val="20"/>
+        </w:rPr>
         <w:t xml:space="preserve"> dozens of</w:t>
       </w:r>
       <w:r>
@@ -1369,7 +1572,7 @@
           <w:sz w:val="20"/>
           <w:szCs w:val="20"/>
         </w:rPr>
-        <w:t>` and `Shiny` packages in R</w:t>
+        <w:t>` and `Shiny` packages</w:t>
       </w:r>
     </w:p>
     <w:p>
@@ -1394,7 +1597,23 @@
           <w:sz w:val="20"/>
           <w:szCs w:val="20"/>
         </w:rPr>
-        <w:t xml:space="preserve">Generate </w:t>
+        <w:t>Generate</w:t>
+      </w:r>
+      <w:r>
+        <w:rPr>
+          <w:rFonts w:ascii="Garamond" w:hAnsi="Garamond"/>
+          <w:sz w:val="20"/>
+          <w:szCs w:val="20"/>
+        </w:rPr>
+        <w:t>d</w:t>
+      </w:r>
+      <w:r>
+        <w:rPr>
+          <w:rFonts w:ascii="Garamond" w:hAnsi="Garamond"/>
+          <w:sz w:val="20"/>
+          <w:szCs w:val="20"/>
+        </w:rPr>
+        <w:t xml:space="preserve"> </w:t>
       </w:r>
       <w:r>
         <w:rPr>
@@ -1453,7 +1672,23 @@
           <w:sz w:val="20"/>
           <w:szCs w:val="20"/>
         </w:rPr>
-        <w:t xml:space="preserve">Tidy dataset containing over 3000 </w:t>
+        <w:t>Tid</w:t>
+      </w:r>
+      <w:r>
+        <w:rPr>
+          <w:rFonts w:ascii="Garamond" w:hAnsi="Garamond"/>
+          <w:sz w:val="20"/>
+          <w:szCs w:val="20"/>
+        </w:rPr>
+        <w:t xml:space="preserve">ied </w:t>
+      </w:r>
+      <w:r>
+        <w:rPr>
+          <w:rFonts w:ascii="Garamond" w:hAnsi="Garamond"/>
+          <w:sz w:val="20"/>
+          <w:szCs w:val="20"/>
+        </w:rPr>
+        <w:t xml:space="preserve">dataset containing over 3000 </w:t>
       </w:r>
       <w:r>
         <w:rPr>
@@ -1533,14 +1768,7 @@
           <w:sz w:val="20"/>
           <w:szCs w:val="20"/>
         </w:rPr>
-        <w:t xml:space="preserve">June 2021 – </w:t>
-      </w:r>
-      <w:r>
-        <w:rPr>
-          <w:sz w:val="20"/>
-          <w:szCs w:val="20"/>
-        </w:rPr>
-        <w:t>Present</w:t>
+        <w:t>June 2021 –</w:t>
       </w:r>
       <w:r>
         <w:rPr>
@@ -1548,6 +1776,13 @@
           <w:szCs w:val="20"/>
         </w:rPr>
         <w:t xml:space="preserve"> </w:t>
+      </w:r>
+      <w:r>
+        <w:rPr>
+          <w:sz w:val="20"/>
+          <w:szCs w:val="20"/>
+        </w:rPr>
+        <w:t>May 2022</w:t>
       </w:r>
     </w:p>
     <w:p>
@@ -1596,7 +1831,23 @@
           <w:sz w:val="20"/>
           <w:szCs w:val="20"/>
         </w:rPr>
-        <w:t>Analyze dataset of 75 under</w:t>
+        <w:t>Analyze</w:t>
+      </w:r>
+      <w:r>
+        <w:rPr>
+          <w:rFonts w:ascii="Garamond" w:hAnsi="Garamond"/>
+          <w:sz w:val="20"/>
+          <w:szCs w:val="20"/>
+        </w:rPr>
+        <w:t>d</w:t>
+      </w:r>
+      <w:r>
+        <w:rPr>
+          <w:rFonts w:ascii="Garamond" w:hAnsi="Garamond"/>
+          <w:sz w:val="20"/>
+          <w:szCs w:val="20"/>
+        </w:rPr>
+        <w:t xml:space="preserve"> dataset of 75 under</w:t>
       </w:r>
       <w:r>
         <w:rPr>
@@ -1637,7 +1888,23 @@
           <w:sz w:val="20"/>
           <w:szCs w:val="20"/>
         </w:rPr>
-        <w:t xml:space="preserve">Establish </w:t>
+        <w:t>Establish</w:t>
+      </w:r>
+      <w:r>
+        <w:rPr>
+          <w:rFonts w:ascii="Garamond" w:hAnsi="Garamond"/>
+          <w:sz w:val="20"/>
+          <w:szCs w:val="20"/>
+        </w:rPr>
+        <w:t>ed</w:t>
+      </w:r>
+      <w:r>
+        <w:rPr>
+          <w:rFonts w:ascii="Garamond" w:hAnsi="Garamond"/>
+          <w:sz w:val="20"/>
+          <w:szCs w:val="20"/>
+        </w:rPr>
+        <w:t xml:space="preserve"> </w:t>
       </w:r>
       <w:r>
         <w:rPr>
@@ -1710,7 +1977,31 @@
           <w:sz w:val="20"/>
           <w:szCs w:val="20"/>
         </w:rPr>
-        <w:t xml:space="preserve">Finalize study design and compose IRB protocol for pilot clinical </w:t>
+        <w:t>Finaliz</w:t>
+      </w:r>
+      <w:r>
+        <w:rPr>
+          <w:rFonts w:ascii="Garamond" w:hAnsi="Garamond"/>
+          <w:sz w:val="20"/>
+          <w:szCs w:val="20"/>
+        </w:rPr>
+        <w:t>e</w:t>
+      </w:r>
+      <w:r>
+        <w:rPr>
+          <w:rFonts w:ascii="Garamond" w:hAnsi="Garamond"/>
+          <w:sz w:val="20"/>
+          <w:szCs w:val="20"/>
+        </w:rPr>
+        <w:t>d</w:t>
+      </w:r>
+      <w:r>
+        <w:rPr>
+          <w:rFonts w:ascii="Garamond" w:hAnsi="Garamond"/>
+          <w:sz w:val="20"/>
+          <w:szCs w:val="20"/>
+        </w:rPr>
+        <w:t xml:space="preserve"> study design and compose IRB protocol for pilot clinical </w:t>
       </w:r>
       <w:r>
         <w:rPr>
@@ -1759,7 +2050,23 @@
           <w:sz w:val="20"/>
           <w:szCs w:val="20"/>
         </w:rPr>
-        <w:t>Conduct in-depth research review on hundreds of SEL measurement scales to be optimally used in gauging mental health</w:t>
+        <w:t>Conduct</w:t>
+      </w:r>
+      <w:r>
+        <w:rPr>
+          <w:rFonts w:ascii="Garamond" w:hAnsi="Garamond"/>
+          <w:sz w:val="20"/>
+          <w:szCs w:val="20"/>
+        </w:rPr>
+        <w:t>ed</w:t>
+      </w:r>
+      <w:r>
+        <w:rPr>
+          <w:rFonts w:ascii="Garamond" w:hAnsi="Garamond"/>
+          <w:sz w:val="20"/>
+          <w:szCs w:val="20"/>
+        </w:rPr>
+        <w:t xml:space="preserve"> in-depth research review on hundreds of SEL measurement scales to be optimally used in gauging mental health</w:t>
       </w:r>
       <w:r>
         <w:rPr>
@@ -1852,7 +2159,15 @@
           <w:sz w:val="20"/>
           <w:szCs w:val="20"/>
         </w:rPr>
-        <w:t xml:space="preserve"> – Present</w:t>
+        <w:t xml:space="preserve"> – </w:t>
+      </w:r>
+      <w:r>
+        <w:rPr>
+          <w:rFonts w:ascii="Garamond" w:hAnsi="Garamond" w:cs="Times New Roman"/>
+          <w:sz w:val="20"/>
+          <w:szCs w:val="20"/>
+        </w:rPr>
+        <w:t>May 2022</w:t>
       </w:r>
     </w:p>
     <w:p>
@@ -1962,6 +2277,14 @@
           <w:sz w:val="20"/>
           <w:szCs w:val="20"/>
         </w:rPr>
+        <w:t>ed</w:t>
+      </w:r>
+      <w:r>
+        <w:rPr>
+          <w:rFonts w:ascii="Garamond" w:hAnsi="Garamond" w:cs="Times New Roman"/>
+          <w:sz w:val="20"/>
+          <w:szCs w:val="20"/>
+        </w:rPr>
         <w:t xml:space="preserve"> </w:t>
       </w:r>
       <w:r>
@@ -2010,7 +2333,15 @@
           <w:sz w:val="20"/>
           <w:szCs w:val="20"/>
         </w:rPr>
-        <w:t xml:space="preserve"> techniques</w:t>
+        <w:t xml:space="preserve"> </w:t>
+      </w:r>
+      <w:r>
+        <w:rPr>
+          <w:rFonts w:ascii="Garamond" w:hAnsi="Garamond" w:cs="Times New Roman"/>
+          <w:sz w:val="20"/>
+          <w:szCs w:val="20"/>
+        </w:rPr>
+        <w:t>techniques</w:t>
       </w:r>
       <w:r>
         <w:rPr>
@@ -2050,7 +2381,15 @@
           <w:sz w:val="20"/>
           <w:szCs w:val="20"/>
         </w:rPr>
-        <w:t xml:space="preserve"> within</w:t>
+        <w:t xml:space="preserve"> </w:t>
+      </w:r>
+      <w:r>
+        <w:rPr>
+          <w:rFonts w:ascii="Garamond" w:hAnsi="Garamond" w:cs="Times New Roman"/>
+          <w:sz w:val="20"/>
+          <w:szCs w:val="20"/>
+        </w:rPr>
+        <w:t>in</w:t>
       </w:r>
       <w:r>
         <w:rPr>
@@ -2099,7 +2438,23 @@
           <w:sz w:val="20"/>
           <w:szCs w:val="20"/>
         </w:rPr>
-        <w:t>Assign grades based on performance in laboratory and lab reports</w:t>
+        <w:t>Assign</w:t>
+      </w:r>
+      <w:r>
+        <w:rPr>
+          <w:rFonts w:ascii="Garamond" w:hAnsi="Garamond" w:cs="Times New Roman"/>
+          <w:sz w:val="20"/>
+          <w:szCs w:val="20"/>
+        </w:rPr>
+        <w:t>ed</w:t>
+      </w:r>
+      <w:r>
+        <w:rPr>
+          <w:rFonts w:ascii="Garamond" w:hAnsi="Garamond" w:cs="Times New Roman"/>
+          <w:sz w:val="20"/>
+          <w:szCs w:val="20"/>
+        </w:rPr>
+        <w:t xml:space="preserve"> grades based on performance in laboratory and lab reports</w:t>
       </w:r>
       <w:r>
         <w:rPr>
@@ -2245,7 +2600,16 @@
           <w:sz w:val="20"/>
           <w:szCs w:val="20"/>
         </w:rPr>
-        <w:t>August 2019 – Present</w:t>
+        <w:t xml:space="preserve">August 2019 – </w:t>
+      </w:r>
+      <w:r>
+        <w:rPr>
+          <w:rFonts w:ascii="Garamond" w:hAnsi="Garamond" w:cs="Times New Roman"/>
+          <w:bCs/>
+          <w:sz w:val="20"/>
+          <w:szCs w:val="20"/>
+        </w:rPr>
+        <w:t>May 2022</w:t>
       </w:r>
     </w:p>
     <w:p>
@@ -2322,7 +2686,23 @@
           <w:sz w:val="20"/>
           <w:szCs w:val="20"/>
         </w:rPr>
-        <w:t>Prepare lesson plans tailored to needs of specific students and engage them using applicable examples and vernacular</w:t>
+        <w:t>Prepare</w:t>
+      </w:r>
+      <w:r>
+        <w:rPr>
+          <w:rFonts w:ascii="Garamond" w:hAnsi="Garamond" w:cs="Times New Roman"/>
+          <w:sz w:val="20"/>
+          <w:szCs w:val="20"/>
+        </w:rPr>
+        <w:t>d</w:t>
+      </w:r>
+      <w:r>
+        <w:rPr>
+          <w:rFonts w:ascii="Garamond" w:hAnsi="Garamond" w:cs="Times New Roman"/>
+          <w:sz w:val="20"/>
+          <w:szCs w:val="20"/>
+        </w:rPr>
+        <w:t xml:space="preserve"> lesson plans tailored to needs of specific students and engage them using applicable examples and vernacular</w:t>
       </w:r>
     </w:p>
     <w:p>
@@ -2345,7 +2725,23 @@
           <w:sz w:val="20"/>
           <w:szCs w:val="20"/>
         </w:rPr>
-        <w:t>Assist with assigned homework and projects</w:t>
+        <w:t>Assist</w:t>
+      </w:r>
+      <w:r>
+        <w:rPr>
+          <w:rFonts w:ascii="Garamond" w:hAnsi="Garamond" w:cs="Times New Roman"/>
+          <w:sz w:val="20"/>
+          <w:szCs w:val="20"/>
+        </w:rPr>
+        <w:t>ed</w:t>
+      </w:r>
+      <w:r>
+        <w:rPr>
+          <w:rFonts w:ascii="Garamond" w:hAnsi="Garamond" w:cs="Times New Roman"/>
+          <w:sz w:val="20"/>
+          <w:szCs w:val="20"/>
+        </w:rPr>
+        <w:t xml:space="preserve"> with assigned homework and projects</w:t>
       </w:r>
       <w:r>
         <w:rPr>
@@ -2538,7 +2934,8 @@
         </w:numPr>
         <w:spacing w:after="0" w:line="240" w:lineRule="auto"/>
         <w:rPr>
-          <w:rFonts w:ascii="Garamond" w:hAnsi="Garamond"/>
+          <w:rFonts w:ascii="Garamond" w:hAnsi="Garamond" w:cs="Times New Roman"/>
+          <w:b/>
           <w:sz w:val="20"/>
           <w:szCs w:val="20"/>
         </w:rPr>
@@ -2599,91 +2996,6 @@
         </w:rPr>
         <w:t xml:space="preserve"> via MS Excel </w:t>
       </w:r>
-    </w:p>
-    <w:p>
-      <w:pPr>
-        <w:pStyle w:val="ListParagraph"/>
-        <w:numPr>
-          <w:ilvl w:val="0"/>
-          <w:numId w:val="13"/>
-        </w:numPr>
-        <w:spacing w:after="0" w:line="240" w:lineRule="auto"/>
-        <w:rPr>
-          <w:rFonts w:ascii="Garamond" w:hAnsi="Garamond"/>
-          <w:sz w:val="20"/>
-          <w:szCs w:val="20"/>
-        </w:rPr>
-      </w:pPr>
-      <w:r>
-        <w:rPr>
-          <w:rFonts w:ascii="Garamond" w:hAnsi="Garamond"/>
-          <w:sz w:val="20"/>
-          <w:szCs w:val="20"/>
-        </w:rPr>
-        <w:t>Overs</w:t>
-      </w:r>
-      <w:r>
-        <w:rPr>
-          <w:rFonts w:ascii="Garamond" w:hAnsi="Garamond"/>
-          <w:sz w:val="20"/>
-          <w:szCs w:val="20"/>
-        </w:rPr>
-        <w:t xml:space="preserve">aw </w:t>
-      </w:r>
-      <w:r>
-        <w:rPr>
-          <w:rFonts w:ascii="Garamond" w:hAnsi="Garamond"/>
-          <w:sz w:val="20"/>
-          <w:szCs w:val="20"/>
-        </w:rPr>
-        <w:t>and upd</w:t>
-      </w:r>
-      <w:r>
-        <w:rPr>
-          <w:rFonts w:ascii="Garamond" w:hAnsi="Garamond"/>
-          <w:sz w:val="20"/>
-          <w:szCs w:val="20"/>
-        </w:rPr>
-        <w:t>a</w:t>
-      </w:r>
-      <w:r>
-        <w:rPr>
-          <w:rFonts w:ascii="Garamond" w:hAnsi="Garamond"/>
-          <w:sz w:val="20"/>
-          <w:szCs w:val="20"/>
-        </w:rPr>
-        <w:t>te</w:t>
-      </w:r>
-      <w:r>
-        <w:rPr>
-          <w:rFonts w:ascii="Garamond" w:hAnsi="Garamond"/>
-          <w:sz w:val="20"/>
-          <w:szCs w:val="20"/>
-        </w:rPr>
-        <w:t>d</w:t>
-      </w:r>
-      <w:r>
-        <w:rPr>
-          <w:rFonts w:ascii="Garamond" w:hAnsi="Garamond"/>
-          <w:sz w:val="20"/>
-          <w:szCs w:val="20"/>
-        </w:rPr>
-        <w:t xml:space="preserve"> website on rolling basis to accurately reflect market changes</w:t>
-      </w:r>
-    </w:p>
-    <w:p>
-      <w:pPr>
-        <w:tabs>
-          <w:tab w:val="left" w:pos="4392"/>
-        </w:tabs>
-        <w:spacing w:after="0" w:line="240" w:lineRule="auto"/>
-        <w:rPr>
-          <w:rFonts w:ascii="Garamond" w:hAnsi="Garamond" w:cs="Times New Roman"/>
-          <w:b/>
-          <w:sz w:val="20"/>
-          <w:szCs w:val="20"/>
-        </w:rPr>
-      </w:pPr>
     </w:p>
     <w:p>
       <w:pPr>
@@ -3197,7 +3509,43 @@
           <w:sz w:val="20"/>
           <w:szCs w:val="20"/>
         </w:rPr>
-        <w:t xml:space="preserve"> of four to develop website with interactive plots and maps with up-to-date data, comparing COVID-19 cumulative case and death data to that of past pandemics and seasonal flu.</w:t>
+        <w:t xml:space="preserve"> of four to develop website with interactive plots and maps with </w:t>
+      </w:r>
+      <w:r>
+        <w:rPr>
+          <w:rFonts w:ascii="Garamond" w:hAnsi="Garamond" w:cs="Times New Roman"/>
+          <w:bCs/>
+          <w:sz w:val="20"/>
+          <w:szCs w:val="20"/>
+        </w:rPr>
+        <w:t>live</w:t>
+      </w:r>
+      <w:r>
+        <w:rPr>
+          <w:rFonts w:ascii="Garamond" w:hAnsi="Garamond" w:cs="Times New Roman"/>
+          <w:bCs/>
+          <w:sz w:val="20"/>
+          <w:szCs w:val="20"/>
+        </w:rPr>
+        <w:t xml:space="preserve"> data, comparing COVID-19 case</w:t>
+      </w:r>
+      <w:r>
+        <w:rPr>
+          <w:rFonts w:ascii="Garamond" w:hAnsi="Garamond" w:cs="Times New Roman"/>
+          <w:bCs/>
+          <w:sz w:val="20"/>
+          <w:szCs w:val="20"/>
+        </w:rPr>
+        <w:t>s to past pandemics</w:t>
+      </w:r>
+      <w:r>
+        <w:rPr>
+          <w:rFonts w:ascii="Garamond" w:hAnsi="Garamond" w:cs="Times New Roman"/>
+          <w:bCs/>
+          <w:sz w:val="20"/>
+          <w:szCs w:val="20"/>
+        </w:rPr>
+        <w:t>.</w:t>
       </w:r>
     </w:p>
     <w:p>
@@ -3501,7 +3849,7 @@
 </file>
 
 <file path=word/numbering.xml><?xml version="1.0" encoding="utf-8"?>
-<w:numbering xmlns:wpc="http://schemas.microsoft.com/office/word/2010/wordprocessingCanvas" xmlns:cx="http://schemas.microsoft.com/office/drawing/2014/chartex" xmlns:cx1="http://schemas.microsoft.com/office/drawing/2015/9/8/chartex" xmlns:cx2="http://schemas.microsoft.com/office/drawing/2015/10/21/chartex" xmlns:cx3="http://schemas.microsoft.com/office/drawing/2016/5/9/chartex" xmlns:cx4="http://schemas.microsoft.com/office/drawing/2016/5/10/chartex" xmlns:cx5="http://schemas.microsoft.com/office/drawing/2016/5/11/chartex" xmlns:cx6="http://schemas.microsoft.com/office/drawing/2016/5/12/chartex" xmlns:cx7="http://schemas.microsoft.com/office/drawing/2016/5/13/chartex" xmlns:cx8="http://schemas.microsoft.com/office/drawing/2016/5/14/chartex" xmlns:mc="http://schemas.openxmlformats.org/markup-compatibility/2006" xmlns:aink="http://schemas.microsoft.com/office/drawing/2016/ink" xmlns:am3d="http://schemas.microsoft.com/office/drawing/2017/model3d" xmlns:o="urn:schemas-microsoft-com:office:office" xmlns:r="http://schemas.openxmlformats.org/officeDocument/2006/relationships" xmlns:m="http://schemas.openxmlformats.org/officeDocument/2006/math" xmlns:v="urn:schemas-microsoft-com:vml" xmlns:wp14="http://schemas.microsoft.com/office/word/2010/wordprocessingDrawing" xmlns:wp="http://schemas.openxmlformats.org/drawingml/2006/wordprocessingDrawing" xmlns:w10="urn:schemas-microsoft-com:office:word" xmlns:w="http://schemas.openxmlformats.org/wordprocessingml/2006/main" xmlns:w14="http://schemas.microsoft.com/office/word/2010/wordml" xmlns:w15="http://schemas.microsoft.com/office/word/2012/wordml" xmlns:w16cex="http://schemas.microsoft.com/office/word/2018/wordml/cex" xmlns:w16cid="http://schemas.microsoft.com/office/word/2016/wordml/cid" xmlns:w16="http://schemas.microsoft.com/office/word/2018/wordml" xmlns:w16sdtdh="http://schemas.microsoft.com/office/word/2020/wordml/sdtdatahash" xmlns:w16se="http://schemas.microsoft.com/office/word/2015/wordml/symex" xmlns:wpg="http://schemas.microsoft.com/office/word/2010/wordprocessingGroup" xmlns:wpi="http://schemas.microsoft.com/office/word/2010/wordprocessingInk" xmlns:wne="http://schemas.microsoft.com/office/word/2006/wordml" xmlns:wps="http://schemas.microsoft.com/office/word/2010/wordprocessingShape" mc:Ignorable="w14 w15 w16se w16cid w16 w16cex w16sdtdh wp14">
+<w:numbering xmlns:wpc="http://schemas.microsoft.com/office/word/2010/wordprocessingCanvas" xmlns:cx="http://schemas.microsoft.com/office/drawing/2014/chartex" xmlns:cx1="http://schemas.microsoft.com/office/drawing/2015/9/8/chartex" xmlns:cx2="http://schemas.microsoft.com/office/drawing/2015/10/21/chartex" xmlns:cx3="http://schemas.microsoft.com/office/drawing/2016/5/9/chartex" xmlns:cx4="http://schemas.microsoft.com/office/drawing/2016/5/10/chartex" xmlns:cx5="http://schemas.microsoft.com/office/drawing/2016/5/11/chartex" xmlns:cx6="http://schemas.microsoft.com/office/drawing/2016/5/12/chartex" xmlns:cx7="http://schemas.microsoft.com/office/drawing/2016/5/13/chartex" xmlns:cx8="http://schemas.microsoft.com/office/drawing/2016/5/14/chartex" xmlns:mc="http://schemas.openxmlformats.org/markup-compatibility/2006" xmlns:aink="http://schemas.microsoft.com/office/drawing/2016/ink" xmlns:am3d="http://schemas.microsoft.com/office/drawing/2017/model3d" xmlns:o="urn:schemas-microsoft-com:office:office" xmlns:oel="http://schemas.microsoft.com/office/2019/extlst" xmlns:r="http://schemas.openxmlformats.org/officeDocument/2006/relationships" xmlns:m="http://schemas.openxmlformats.org/officeDocument/2006/math" xmlns:v="urn:schemas-microsoft-com:vml" xmlns:wp14="http://schemas.microsoft.com/office/word/2010/wordprocessingDrawing" xmlns:wp="http://schemas.openxmlformats.org/drawingml/2006/wordprocessingDrawing" xmlns:w10="urn:schemas-microsoft-com:office:word" xmlns:w="http://schemas.openxmlformats.org/wordprocessingml/2006/main" xmlns:w14="http://schemas.microsoft.com/office/word/2010/wordml" xmlns:w15="http://schemas.microsoft.com/office/word/2012/wordml" xmlns:w16cex="http://schemas.microsoft.com/office/word/2018/wordml/cex" xmlns:w16cid="http://schemas.microsoft.com/office/word/2016/wordml/cid" xmlns:w16="http://schemas.microsoft.com/office/word/2018/wordml" xmlns:w16sdtdh="http://schemas.microsoft.com/office/word/2020/wordml/sdtdatahash" xmlns:w16se="http://schemas.microsoft.com/office/word/2015/wordml/symex" xmlns:wpg="http://schemas.microsoft.com/office/word/2010/wordprocessingGroup" xmlns:wpi="http://schemas.microsoft.com/office/word/2010/wordprocessingInk" xmlns:wne="http://schemas.microsoft.com/office/word/2006/wordml" xmlns:wps="http://schemas.microsoft.com/office/word/2010/wordprocessingShape" mc:Ignorable="w14 w15 w16se w16cid w16 w16cex w16sdtdh wp14">
   <w:abstractNum w:abstractNumId="0" w15:restartNumberingAfterBreak="0">
     <w:nsid w:val="859B2469"/>
     <w:multiLevelType w:val="hybridMultilevel"/>
@@ -5340,61 +5688,61 @@
       </w:rPr>
     </w:lvl>
   </w:abstractNum>
-  <w:num w:numId="1">
+  <w:num w:numId="1" w16cid:durableId="700979858">
     <w:abstractNumId w:val="15"/>
   </w:num>
-  <w:num w:numId="2">
+  <w:num w:numId="2" w16cid:durableId="1050498062">
     <w:abstractNumId w:val="18"/>
   </w:num>
-  <w:num w:numId="3">
+  <w:num w:numId="3" w16cid:durableId="202988237">
     <w:abstractNumId w:val="6"/>
   </w:num>
-  <w:num w:numId="4">
+  <w:num w:numId="4" w16cid:durableId="932010546">
     <w:abstractNumId w:val="4"/>
   </w:num>
-  <w:num w:numId="5">
+  <w:num w:numId="5" w16cid:durableId="80110211">
     <w:abstractNumId w:val="5"/>
   </w:num>
-  <w:num w:numId="6">
+  <w:num w:numId="6" w16cid:durableId="1317681202">
     <w:abstractNumId w:val="8"/>
   </w:num>
-  <w:num w:numId="7">
+  <w:num w:numId="7" w16cid:durableId="2093427593">
     <w:abstractNumId w:val="11"/>
   </w:num>
-  <w:num w:numId="8">
+  <w:num w:numId="8" w16cid:durableId="1132938780">
     <w:abstractNumId w:val="13"/>
   </w:num>
-  <w:num w:numId="9">
+  <w:num w:numId="9" w16cid:durableId="1957367792">
     <w:abstractNumId w:val="10"/>
   </w:num>
-  <w:num w:numId="10">
+  <w:num w:numId="10" w16cid:durableId="962075201">
     <w:abstractNumId w:val="17"/>
   </w:num>
-  <w:num w:numId="11">
+  <w:num w:numId="11" w16cid:durableId="1790851883">
     <w:abstractNumId w:val="14"/>
   </w:num>
-  <w:num w:numId="12">
+  <w:num w:numId="12" w16cid:durableId="1161432198">
     <w:abstractNumId w:val="12"/>
   </w:num>
-  <w:num w:numId="13">
+  <w:num w:numId="13" w16cid:durableId="633371743">
     <w:abstractNumId w:val="3"/>
   </w:num>
-  <w:num w:numId="14">
+  <w:num w:numId="14" w16cid:durableId="408161160">
     <w:abstractNumId w:val="9"/>
   </w:num>
-  <w:num w:numId="15">
+  <w:num w:numId="15" w16cid:durableId="488717039">
     <w:abstractNumId w:val="0"/>
   </w:num>
-  <w:num w:numId="16">
+  <w:num w:numId="16" w16cid:durableId="706829625">
     <w:abstractNumId w:val="1"/>
   </w:num>
-  <w:num w:numId="17">
+  <w:num w:numId="17" w16cid:durableId="1930191590">
     <w:abstractNumId w:val="2"/>
   </w:num>
-  <w:num w:numId="18">
+  <w:num w:numId="18" w16cid:durableId="117182839">
     <w:abstractNumId w:val="7"/>
   </w:num>
-  <w:num w:numId="19">
+  <w:num w:numId="19" w16cid:durableId="569196496">
     <w:abstractNumId w:val="16"/>
   </w:num>
 </w:numbering>

</xml_diff>